<commit_message>
prakticka cast dokumentace - databaze
</commit_message>
<xml_diff>
--- a/Z_Dokumentace.docx
+++ b/Z_Dokumentace.docx
@@ -1163,13 +1163,14 @@
         <w:t xml:space="preserve"> </w:t>
       </w:r>
       <w:r>
-        <w:t xml:space="preserve">s tímto </w:t>
-      </w:r>
-      <w:proofErr w:type="spellStart"/>
-      <w:r>
-        <w:t>projktem</w:t>
-      </w:r>
-      <w:proofErr w:type="spellEnd"/>
+        <w:t>s tímto proj</w:t>
+      </w:r>
+      <w:r>
+        <w:t>e</w:t>
+      </w:r>
+      <w:r>
+        <w:t>ktem</w:t>
+      </w:r>
     </w:p>
     <w:p>
       <w:pPr>
@@ -1400,7 +1401,10 @@
         <w:pStyle w:val="Nadpis1"/>
       </w:pPr>
       <w:r>
-        <w:t>Technologie</w:t>
+        <w:t>Použité t</w:t>
+      </w:r>
+      <w:r>
+        <w:t>echnologie</w:t>
       </w:r>
     </w:p>
     <w:p>
@@ -1609,23 +1613,44 @@
         <w:t>, který je součástí Laravelu</w:t>
       </w:r>
       <w:r>
-        <w:t xml:space="preserve">. Tento šablonovací engine má svojí hlavní výhodu v tom, že nám opravdu pouze zpřehledňuje kód, zatímco vše, co je v něm napsané je uložené ještě v druhém PHP souboru, kde už je to opravdu pouze čisté PHP, které se přepisuje pouze v případě změny zdrojového kódu, tedy souboru Blade. Tento způsob zajišťuje co nejmenší zátěž výpočetního výkonu </w:t>
+        <w:t>. Tento šablonovací engine má svojí hlavní výhodu v tom, že nám opravdu pouze zpřehledňuje kód, zatímco vše, co je v něm napsané</w:t>
+      </w:r>
+      <w:r>
+        <w:t>,</w:t>
+      </w:r>
+      <w:r>
+        <w:t xml:space="preserve"> je uložené ještě v druhém PHP souboru, kde už je to opravdu pouze čisté PHP, které se přepisuje pouze v případě změny zdrojového kódu, tedy souboru Blade. Tento způsob zajišťuje co nejmenší zátěž výpočetního výkonu serveru</w:t>
+      </w:r>
+      <w:r>
+        <w:t>,</w:t>
+      </w:r>
+      <w:r>
+        <w:t xml:space="preserve"> na kterém nám aplikace </w:t>
       </w:r>
       <w:proofErr w:type="gramStart"/>
       <w:r>
-        <w:t>serveru</w:t>
+        <w:t>běží</w:t>
       </w:r>
       <w:proofErr w:type="gramEnd"/>
       <w:r>
-        <w:t xml:space="preserve"> na kterém nám aplikace běží.</w:t>
-      </w:r>
-    </w:p>
-    <w:p>
-      <w:pPr>
-        <w:pStyle w:val="po3nadpisu"/>
-      </w:pPr>
-      <w:r>
-        <w:t>V soubory se musí pojmenovávat s </w:t>
+        <w:t>.</w:t>
+      </w:r>
+    </w:p>
+    <w:p>
+      <w:pPr>
+        <w:pStyle w:val="po3nadpisu"/>
+      </w:pPr>
+      <w:r>
+        <w:t>S</w:t>
+      </w:r>
+      <w:r>
+        <w:t xml:space="preserve">oubory </w:t>
+      </w:r>
+      <w:r>
+        <w:t xml:space="preserve">je třeba </w:t>
+      </w:r>
+      <w:r>
+        <w:t>pojmenovávat s </w:t>
       </w:r>
       <w:proofErr w:type="gramStart"/>
       <w:r>
@@ -1660,6 +1685,139 @@
     <w:p>
       <w:pPr>
         <w:pStyle w:val="Nadpis2"/>
+        <w:rPr>
+          <w:highlight w:val="yellow"/>
+        </w:rPr>
+      </w:pPr>
+      <w:bookmarkStart w:id="0" w:name="_Hlk98081277"/>
+      <w:bookmarkStart w:id="1" w:name="_Hlk98081477"/>
+      <w:r>
+        <w:rPr>
+          <w:highlight w:val="yellow"/>
+        </w:rPr>
+        <w:t>O</w:t>
+      </w:r>
+      <w:r>
+        <w:rPr>
+          <w:highlight w:val="yellow"/>
+        </w:rPr>
+        <w:t>RM</w:t>
+      </w:r>
+    </w:p>
+    <w:p>
+      <w:pPr>
+        <w:pStyle w:val="po2nadpisu"/>
+        <w:rPr>
+          <w:highlight w:val="yellow"/>
+        </w:rPr>
+      </w:pPr>
+      <w:bookmarkStart w:id="2" w:name="_Hlk98081532"/>
+      <w:bookmarkEnd w:id="1"/>
+      <w:r>
+        <w:rPr>
+          <w:highlight w:val="yellow"/>
+        </w:rPr>
+        <w:t xml:space="preserve">Orm neboli </w:t>
+      </w:r>
+      <w:proofErr w:type="spellStart"/>
+      <w:r>
+        <w:rPr>
+          <w:highlight w:val="yellow"/>
+        </w:rPr>
+        <w:t>Object</w:t>
+      </w:r>
+      <w:proofErr w:type="spellEnd"/>
+      <w:r>
+        <w:rPr>
+          <w:highlight w:val="yellow"/>
+        </w:rPr>
+        <w:t xml:space="preserve"> </w:t>
+      </w:r>
+      <w:proofErr w:type="spellStart"/>
+      <w:r>
+        <w:rPr>
+          <w:highlight w:val="yellow"/>
+        </w:rPr>
+        <w:t>Relational</w:t>
+      </w:r>
+      <w:proofErr w:type="spellEnd"/>
+      <w:r>
+        <w:rPr>
+          <w:highlight w:val="yellow"/>
+        </w:rPr>
+        <w:t xml:space="preserve"> </w:t>
+      </w:r>
+      <w:proofErr w:type="spellStart"/>
+      <w:r>
+        <w:rPr>
+          <w:highlight w:val="yellow"/>
+        </w:rPr>
+        <w:t>Mapping</w:t>
+      </w:r>
+      <w:proofErr w:type="spellEnd"/>
+      <w:r>
+        <w:rPr>
+          <w:highlight w:val="yellow"/>
+        </w:rPr>
+        <w:t xml:space="preserve"> je vrstva mezi databází a samotným programem. Funkcí této vrstvy je vytáhnout data z databáze, a namapovat je na objekt. To umožňuje jednoduší a přehlednější práci s databází.</w:t>
+      </w:r>
+    </w:p>
+    <w:p>
+      <w:pPr>
+        <w:pStyle w:val="Nadpis3"/>
+        <w:rPr>
+          <w:highlight w:val="yellow"/>
+        </w:rPr>
+      </w:pPr>
+      <w:bookmarkStart w:id="3" w:name="_Hlk98081575"/>
+      <w:bookmarkEnd w:id="2"/>
+      <w:r>
+        <w:rPr>
+          <w:highlight w:val="yellow"/>
+        </w:rPr>
+        <w:t>Eloquent</w:t>
+      </w:r>
+    </w:p>
+    <w:bookmarkEnd w:id="3"/>
+    <w:p>
+      <w:pPr>
+        <w:pStyle w:val="po3nadpisu"/>
+      </w:pPr>
+      <w:r>
+        <w:rPr>
+          <w:highlight w:val="yellow"/>
+        </w:rPr>
+        <w:t xml:space="preserve">Eloquent </w:t>
+      </w:r>
+      <w:r>
+        <w:rPr>
+          <w:highlight w:val="yellow"/>
+        </w:rPr>
+        <w:t xml:space="preserve">je ORM rozhraní které používá </w:t>
+      </w:r>
+      <w:r>
+        <w:rPr>
+          <w:highlight w:val="yellow"/>
+        </w:rPr>
+        <w:t>Laravel</w:t>
+      </w:r>
+      <w:r>
+        <w:rPr>
+          <w:highlight w:val="yellow"/>
+        </w:rPr>
+        <w:t>.</w:t>
+      </w:r>
+      <w:r>
+        <w:rPr>
+          <w:highlight w:val="yellow"/>
+        </w:rPr>
+        <w:t xml:space="preserve"> Ten nám zde zajišťuje veškerou komunikaci s databází, jak co se týče dotazů na data, tak i jejich importování případně upravování. A pomocí takzvaných migrací zde můžeme i vytvářet a upravovat tabulky.</w:t>
+      </w:r>
+    </w:p>
+    <w:bookmarkEnd w:id="0"/>
+    <w:p>
+      <w:pPr>
+        <w:pStyle w:val="Nadpis2"/>
       </w:pPr>
       <w:r>
         <w:t>Databáze</w:t>
@@ -1670,7 +1828,23 @@
         <w:pStyle w:val="po2nadpisu"/>
       </w:pPr>
       <w:r>
-        <w:t>Pokud začneme historií databází, tak nejstarší předchůdce databází jsou papírové kartotéky. Ty fungovali na stejném principu jako fungují dnešní databáze. Data zde byla členěna podle jednotlivých kritérií a mohli se na sebe navzájem odkazovat, například pacient má tuto nemoc, informace o nemoci jsou uloženy v této části kartotéky v tomto svazku.</w:t>
+        <w:t>Pokud začneme historií databází, tak nejstarší předchůdce databází jsou papírové kartotéky. Ty fungoval</w:t>
+      </w:r>
+      <w:r>
+        <w:t>y</w:t>
+      </w:r>
+      <w:r>
+        <w:t xml:space="preserve"> na stejném principu jako fungují dnešní databáze. Data zde byla členěna podle jednotlivých kritérií a mohl</w:t>
+      </w:r>
+      <w:r>
+        <w:t>y</w:t>
+      </w:r>
+      <w:r>
+        <w:t xml:space="preserve"> se na sebe navzájem odkazovat, </w:t>
+      </w:r>
+      <w:r>
+        <w:lastRenderedPageBreak/>
+        <w:t>například pacient má tuto nemoc, informace o nemoci jsou uloženy v této části kartotéky v tomto svazku.</w:t>
       </w:r>
     </w:p>
     <w:p>
@@ -1678,16 +1852,34 @@
         <w:pStyle w:val="po2nadpisu"/>
       </w:pPr>
       <w:r>
-        <w:t xml:space="preserve">Časem se data přesunuly z papíru na výpočetní techniku. Nejdříve to byly děrné štítky a následně, jak vývoj techniky pokračoval, se data přesouvala na výkonnější a efektivnější úložná média. Postupně vznikly hierarchické databáze, poté relační databáze, následně objektové, avšak ty </w:t>
-      </w:r>
-      <w:r>
-        <w:t>nedostáli svým cílům, a místo aby vytlačil</w:t>
+        <w:t>Časem se data přesunul</w:t>
+      </w:r>
+      <w:r>
+        <w:t>a</w:t>
+      </w:r>
+      <w:r>
+        <w:t xml:space="preserve"> z papíru na výpočetní techniku. Nejdříve to byly děrné štítky a následně, jak vývoj techniky pokračoval, se data přesouvala na výkonnější a efektivnější úložná média. Postupně vznikly hierarchické databáze, poté relační databáze, následně objektové, avšak ty </w:t>
+      </w:r>
+      <w:r>
+        <w:t>nedostál</w:t>
       </w:r>
       <w:r>
         <w:t>y</w:t>
       </w:r>
       <w:r>
-        <w:t xml:space="preserve"> relační, tak se s nimi spojily, a tak vznikli dnešní objektově-relační databáze.</w:t>
+        <w:t xml:space="preserve"> svým cílům, a místo aby vytlačil</w:t>
+      </w:r>
+      <w:r>
+        <w:t>y</w:t>
+      </w:r>
+      <w:r>
+        <w:t xml:space="preserve"> relační, tak se s nimi spojily, a tak vznikl</w:t>
+      </w:r>
+      <w:r>
+        <w:t>y</w:t>
+      </w:r>
+      <w:r>
+        <w:t xml:space="preserve"> dnešní objektově-relační databáze.</w:t>
       </w:r>
     </w:p>
     <w:p>
@@ -1703,7 +1895,7 @@
       </w:r>
       <w:proofErr w:type="gramEnd"/>
       <w:r>
-        <w:t xml:space="preserve"> například pohledy, indexy, procedury a funkce nebo například E-</w:t>
+        <w:t xml:space="preserve"> například pohledy, indexy, procedury a funkce nebo E-</w:t>
       </w:r>
       <w:r>
         <w:t>R</w:t>
@@ -1720,91 +1912,91 @@
         <w:pStyle w:val="Nadpis3"/>
       </w:pPr>
       <w:r>
+        <w:t>MySQL</w:t>
+      </w:r>
+    </w:p>
+    <w:p>
+      <w:pPr>
+        <w:pStyle w:val="po3nadpisu"/>
+      </w:pPr>
+      <w:r>
+        <w:t>MySQL je databázový systém založený na relačním konceptu databáze s podporou objektů</w:t>
+      </w:r>
+      <w:r>
+        <w:t>. Systém je multiplatformní. Komunikace s databází probíhá v jazyce SQL, který je však drobně modifikovaný. Není tedy možné vzít příkaz z této databáze a vložit ho například do PostgeSQL (jiný databázový systém založený také na jazyce SQL)</w:t>
+      </w:r>
+      <w:r>
+        <w:t>.</w:t>
+      </w:r>
+    </w:p>
+    <w:p>
+      <w:pPr>
+        <w:pStyle w:val="po3nadpisu"/>
+      </w:pPr>
+      <w:r>
+        <w:t xml:space="preserve">MySQL je v dnešní době hojně využívaná </w:t>
+      </w:r>
+      <w:r>
+        <w:t>pro drobné projekty, a to hlavně díky jednoduchosti implementace. Druhým zásadním důvodem je dostupnost. MySQL je kompletně zdarma. Velice často je využívána v kombinaci s </w:t>
+      </w:r>
+      <w:proofErr w:type="spellStart"/>
+      <w:r>
+        <w:t>backendem</w:t>
+      </w:r>
+      <w:proofErr w:type="spellEnd"/>
+      <w:r>
+        <w:t>, který je napsaný v jazyce PHP.</w:t>
+      </w:r>
+    </w:p>
+    <w:p>
+      <w:pPr>
+        <w:pStyle w:val="po3nadpisu"/>
+      </w:pPr>
+      <w:r>
+        <w:t>MySQL je jednou z jednodušších SQL databází, ale to má vliv na výkon. Databáze je designovaná hlavně na rychlost.</w:t>
+      </w:r>
+    </w:p>
+    <w:p>
+      <w:pPr>
+        <w:pStyle w:val="Nadpis3"/>
+      </w:pPr>
+      <w:r>
+        <w:t>Norm</w:t>
+      </w:r>
+      <w:r>
+        <w:t>alizace databáze</w:t>
+      </w:r>
+    </w:p>
+    <w:p>
+      <w:pPr>
+        <w:pStyle w:val="po3nadpisu"/>
+      </w:pPr>
+      <w:r>
+        <w:t>Normalizace databáze je postup, při kterém přeorganizujeme, roztřídíme a rozdělíme data tak, abychom co nejefektivněji využívali potenciál relačních databází.</w:t>
+      </w:r>
+    </w:p>
+    <w:p>
+      <w:pPr>
+        <w:pStyle w:val="po3nadpisu"/>
+      </w:pPr>
+      <w:r>
+        <w:t>Při normalizaci databáze řešíme konzistenci (úplnost) a redundanci (opakování) dat.</w:t>
+      </w:r>
+    </w:p>
+    <w:p>
+      <w:pPr>
+        <w:pStyle w:val="po3nadpisu"/>
+      </w:pPr>
+      <w:r>
+        <w:t>Při normalizaci databáze se postupuje podle normálových forem. Normálové formy jsou pravidla, podle kterých upravujeme strukturu databáze. Při normalizaci musíme splňovat normálové formy postupně jelikož pro splnění každé normálové formy je vyžadováno splnění všech předchozích forem.</w:t>
+      </w:r>
+    </w:p>
+    <w:p>
+      <w:pPr>
+        <w:pStyle w:val="po3nadpisu"/>
+      </w:pPr>
+      <w:r>
         <w:lastRenderedPageBreak/>
-        <w:t>MySQL</w:t>
-      </w:r>
-    </w:p>
-    <w:p>
-      <w:pPr>
-        <w:pStyle w:val="po3nadpisu"/>
-      </w:pPr>
-      <w:r>
-        <w:t>MySQL je databázový systém založený na relačním konceptu databáze s podporou objektů</w:t>
-      </w:r>
-      <w:r>
-        <w:t>. Systém je multiplatformní. Komunikace s databází probíhá v jazyce SQL, který je však drobně modifikovaný. Není tedy možné vzít příkaz z této databáze a vložit ho například do PostgeSQL (jiný databázový systém založený také na jazyce SQL)</w:t>
-      </w:r>
-      <w:r>
-        <w:t>.</w:t>
-      </w:r>
-    </w:p>
-    <w:p>
-      <w:pPr>
-        <w:pStyle w:val="po3nadpisu"/>
-      </w:pPr>
-      <w:r>
-        <w:t xml:space="preserve">MySQL je v dnešní době hojně využívaná </w:t>
-      </w:r>
-      <w:r>
-        <w:t>pro drobné projekty, a to hlavně díky jednoduchosti implementace. Druhým zásadním důvodem je dostupnost. MySQL je kompletně zdarma. Velice často je využívána v kombinaci s </w:t>
-      </w:r>
-      <w:proofErr w:type="spellStart"/>
-      <w:r>
-        <w:t>backendem</w:t>
-      </w:r>
-      <w:proofErr w:type="spellEnd"/>
-      <w:r>
-        <w:t>, který je napsaný v jazyce PHP.</w:t>
-      </w:r>
-    </w:p>
-    <w:p>
-      <w:pPr>
-        <w:pStyle w:val="po3nadpisu"/>
-      </w:pPr>
-      <w:r>
-        <w:t>MySQL je jednou z jednodušších SQL databází, ale to má vliv na výkon. Databáze je designovaná hlavně na rychlost.</w:t>
-      </w:r>
-    </w:p>
-    <w:p>
-      <w:pPr>
-        <w:pStyle w:val="Nadpis3"/>
-      </w:pPr>
-      <w:r>
-        <w:t>Norm</w:t>
-      </w:r>
-      <w:r>
-        <w:t>alizace databáze</w:t>
-      </w:r>
-    </w:p>
-    <w:p>
-      <w:pPr>
-        <w:pStyle w:val="po3nadpisu"/>
-      </w:pPr>
-      <w:r>
-        <w:t>Normalizace databáze je postup, při kterém přeorganizujeme, roztřídíme a rozdělíme data tak, abychom co nejefektivněji využívali potenciál relačních databází.</w:t>
-      </w:r>
-    </w:p>
-    <w:p>
-      <w:pPr>
-        <w:pStyle w:val="po3nadpisu"/>
-      </w:pPr>
-      <w:r>
-        <w:t>Při normalizaci databáze řešíme konzistenci (úplnost) a redundanci (opakování) dat.</w:t>
-      </w:r>
-    </w:p>
-    <w:p>
-      <w:pPr>
-        <w:pStyle w:val="po3nadpisu"/>
-      </w:pPr>
-      <w:r>
-        <w:t>Při normalizaci databáze se postupuje podle normálových forem. Normálové formy jsou pravidla, podle kterých upravujeme strukturu databáze. Při normalizaci musíme splňovat normálové formy postupně jelikož pro splnění každé normálové formy je vyžadováno splnění všech předchozích forem.</w:t>
-      </w:r>
-    </w:p>
-    <w:p>
-      <w:pPr>
-        <w:pStyle w:val="po3nadpisu"/>
-      </w:pPr>
-      <w:r>
         <w:t>Ve většině projektů se požaduje splnění 3NF a o další se nesnažíme. Je to způsobeno tím, že</w:t>
       </w:r>
       <w:r>
@@ -1827,7 +2019,16 @@
         <w:pStyle w:val="po4nadpisu"/>
       </w:pPr>
       <w:r>
-        <w:t>Nenormalizovaná forma je zde pro databáze nesplňující normálové formy.</w:t>
+        <w:t xml:space="preserve">Nenormalizovaná forma </w:t>
+      </w:r>
+      <w:r>
+        <w:rPr>
+          <w:highlight w:val="yellow"/>
+        </w:rPr>
+        <w:t>byla zavedena</w:t>
+      </w:r>
+      <w:r>
+        <w:t xml:space="preserve"> pro databáze nesplňující normálové formy.</w:t>
       </w:r>
     </w:p>
     <w:p>
@@ -1873,11 +2074,187 @@
         <w:pStyle w:val="po4nadpisu"/>
       </w:pPr>
       <w:r>
+        <w:t xml:space="preserve"> </w:t>
+      </w:r>
+      <w:r>
+        <w:t>Tabulka splňuje buďto nultou, nebo první normálovou formu, jelikož tyto dvě si navzájem odporují.</w:t>
+      </w:r>
+    </w:p>
+    <w:p>
+      <w:pPr>
+        <w:pStyle w:val="Nadpis4"/>
+      </w:pPr>
+      <w:r>
+        <w:t>První normální forma</w:t>
+      </w:r>
+      <w:r>
+        <w:t xml:space="preserve"> (1NF)</w:t>
+      </w:r>
+    </w:p>
+    <w:p>
+      <w:pPr>
+        <w:pStyle w:val="po4nadpisu"/>
+      </w:pPr>
+      <w:r>
+        <w:t>První normálová forma nám naopak říká, že každé pole tabulky obsahuje atomické, dále nedělitelné, hodnoty.</w:t>
+      </w:r>
+    </w:p>
+    <w:p>
+      <w:pPr>
+        <w:pStyle w:val="Nadpis4"/>
+      </w:pPr>
+      <w:r>
+        <w:t>Druhá normální forma</w:t>
+      </w:r>
+      <w:r>
+        <w:t xml:space="preserve"> (2NF)</w:t>
+      </w:r>
+    </w:p>
+    <w:p>
+      <w:pPr>
+        <w:pStyle w:val="po4nadpisu"/>
+      </w:pPr>
+      <w:r>
+        <w:t>Druhá normálová forma nám říká, že k</w:t>
+      </w:r>
+      <w:r>
+        <w:t>aždý neklíčový atribut je plně závislý na každém kandidátním klíči.</w:t>
+      </w:r>
+    </w:p>
+    <w:p>
+      <w:pPr>
+        <w:pStyle w:val="po4nadpisu"/>
+      </w:pPr>
+      <w:r>
+        <w:t xml:space="preserve">Jinak řečeno </w:t>
+      </w:r>
+      <w:r>
+        <w:t>každý atribut, který není kandidátním klíčem tabulky, musí souviset se všemi kandidátními klíči tabulky. Pokud nesouvisí tak by měl být umístěn do jiné tabulky, kde toto pravidlo splňovat bude.</w:t>
+      </w:r>
+    </w:p>
+    <w:p>
+      <w:pPr>
+        <w:pStyle w:val="Nadpis4"/>
+      </w:pPr>
+      <w:r>
+        <w:t>Třetí normální forma</w:t>
+      </w:r>
+      <w:r>
+        <w:t xml:space="preserve"> (3NF)</w:t>
+      </w:r>
+    </w:p>
+    <w:p>
+      <w:pPr>
+        <w:pStyle w:val="po4nadpisu"/>
+      </w:pPr>
+      <w:r>
+        <w:t>Třetí normálová forma nám říká, že v</w:t>
+      </w:r>
+      <w:r>
+        <w:t>šechny neklíčové atributy musí být vzájemně nezávislé.</w:t>
+      </w:r>
+      <w:r>
+        <w:t xml:space="preserve"> </w:t>
+      </w:r>
+    </w:p>
+    <w:p>
+      <w:pPr>
+        <w:pStyle w:val="po4nadpisu"/>
+      </w:pPr>
+      <w:r>
+        <w:t xml:space="preserve">Tedy pokud odstraníme kterýkoliv sloupeček neklíčových hodnot tabulky, </w:t>
+      </w:r>
+      <w:proofErr w:type="gramStart"/>
+      <w:r>
+        <w:t>neporuší</w:t>
+      </w:r>
+      <w:proofErr w:type="gramEnd"/>
+      <w:r>
+        <w:t xml:space="preserve"> se nám tím integrita dat uložených v této tabulce.</w:t>
+      </w:r>
+    </w:p>
+    <w:p>
+      <w:pPr>
+        <w:pStyle w:val="Nadpis4"/>
+      </w:pPr>
+      <w:r>
+        <w:t>Boyce-Coddova</w:t>
+      </w:r>
+      <w:r>
+        <w:t xml:space="preserve"> normální forma</w:t>
+      </w:r>
+      <w:r>
+        <w:t xml:space="preserve"> (BCNF)</w:t>
+      </w:r>
+    </w:p>
+    <w:p>
+      <w:pPr>
+        <w:pStyle w:val="po4nadpisu"/>
+      </w:pPr>
+      <w:r>
+        <w:t>Boyce-Coddova normální forma</w:t>
+      </w:r>
+      <w:r>
+        <w:t xml:space="preserve"> nám říká že,</w:t>
+      </w:r>
+      <w:r>
+        <w:t xml:space="preserve"> </w:t>
+      </w:r>
+      <w:r>
+        <w:t>a</w:t>
+      </w:r>
+      <w:r>
+        <w:t xml:space="preserve">tributy, které jsou součásti primárního klíče, musí být vzájemně nezávislé. </w:t>
+      </w:r>
+    </w:p>
+    <w:p>
+      <w:pPr>
+        <w:pStyle w:val="po4nadpisu"/>
+      </w:pPr>
+      <w:r>
         <w:lastRenderedPageBreak/>
+        <w:t>Tedy žádný sloupeček, který je primárním klíčem, nebo jeho součástí, nesmí být závislí na jakémkoli jiném sloupečku tabulky.</w:t>
+      </w:r>
+    </w:p>
+    <w:p>
+      <w:pPr>
+        <w:pStyle w:val="Nadpis4"/>
+      </w:pPr>
+      <w:r>
+        <w:t>Čtvrtá normální forma</w:t>
+      </w:r>
+      <w:r>
+        <w:t xml:space="preserve"> (4NF)</w:t>
+      </w:r>
+    </w:p>
+    <w:p>
+      <w:pPr>
+        <w:pStyle w:val="po4nadpisu"/>
+      </w:pPr>
+      <w:r>
+        <w:t>Čtvrtá normálová forma nám říká, že r</w:t>
+      </w:r>
+      <w:r>
+        <w:t>elace popisuje pouze příčinnou souvislost mezi klíčem a atributy.</w:t>
+      </w:r>
+      <w:r>
         <w:t xml:space="preserve"> </w:t>
       </w:r>
-      <w:r>
-        <w:t>Tabulka splňuje buďto nultou, nebo první normálovou formu, jelikož tyto dvě si navzájem odporují.</w:t>
+    </w:p>
+    <w:p>
+      <w:pPr>
+        <w:pStyle w:val="po4nadpisu"/>
+      </w:pPr>
+      <w:r>
+        <w:t xml:space="preserve">To znamená, že v jedné tabulce máme uloženy pouze atributy, které spolu souvisí. Každý atribut tedy musí souviset se všemi ostatními atributy tabulky. </w:t>
+      </w:r>
+      <w:proofErr w:type="gramStart"/>
+      <w:r>
+        <w:t>Nestačí</w:t>
+      </w:r>
+      <w:proofErr w:type="gramEnd"/>
+      <w:r>
+        <w:t>, že všechny atributy souvisí s primárním klíčem.</w:t>
       </w:r>
     </w:p>
     <w:p>
@@ -1885,10 +2262,10 @@
         <w:pStyle w:val="Nadpis4"/>
       </w:pPr>
       <w:r>
-        <w:t>První normální forma</w:t>
-      </w:r>
-      <w:r>
-        <w:t xml:space="preserve"> (1NF)</w:t>
+        <w:t>Pátá normální forma</w:t>
+      </w:r>
+      <w:r>
+        <w:t xml:space="preserve"> (5NF)</w:t>
       </w:r>
     </w:p>
     <w:p>
@@ -1896,193 +2273,95 @@
         <w:pStyle w:val="po4nadpisu"/>
       </w:pPr>
       <w:r>
-        <w:t>První normálová forma nám naopak říká, že každé pole tabulky obsahuje atomické, dále nedělitelné, hodnoty.</w:t>
-      </w:r>
-    </w:p>
-    <w:p>
-      <w:pPr>
-        <w:pStyle w:val="Nadpis4"/>
-      </w:pPr>
-      <w:r>
-        <w:t>Druhá normální forma</w:t>
-      </w:r>
-      <w:r>
-        <w:t xml:space="preserve"> (2NF)</w:t>
-      </w:r>
-    </w:p>
-    <w:p>
-      <w:pPr>
-        <w:pStyle w:val="po4nadpisu"/>
-      </w:pPr>
-      <w:r>
-        <w:t>Druhá normálová forma nám říká, že k</w:t>
-      </w:r>
-      <w:r>
-        <w:t>aždý neklíčový atribut je plně závislý na každém kandidátním klíči.</w:t>
-      </w:r>
-    </w:p>
-    <w:p>
-      <w:pPr>
-        <w:pStyle w:val="po4nadpisu"/>
-      </w:pPr>
-      <w:r>
-        <w:t xml:space="preserve">Jinak řečeno </w:t>
-      </w:r>
-      <w:r>
-        <w:t>každý atribut, který není kandidátním klíčem tabulky, musí souviset se všemi kandidátními klíči tabulky. Pokud nesouvisí tak by měl být umístěn do jiné tabulky, kde toto pravidlo splňovat bude.</w:t>
-      </w:r>
-    </w:p>
-    <w:p>
-      <w:pPr>
-        <w:pStyle w:val="Nadpis4"/>
-      </w:pPr>
-      <w:r>
-        <w:t>Třetí normální forma</w:t>
-      </w:r>
-      <w:r>
-        <w:t xml:space="preserve"> (3NF)</w:t>
-      </w:r>
-    </w:p>
-    <w:p>
-      <w:pPr>
-        <w:pStyle w:val="po4nadpisu"/>
-      </w:pPr>
-      <w:r>
-        <w:t>Třetí normálová forma nám říká, že v</w:t>
-      </w:r>
-      <w:r>
-        <w:t>šechny neklíčové atributy musí být vzájemně nezávislé.</w:t>
-      </w:r>
-      <w:r>
-        <w:t xml:space="preserve"> </w:t>
-      </w:r>
-    </w:p>
-    <w:p>
-      <w:pPr>
-        <w:pStyle w:val="po4nadpisu"/>
-      </w:pPr>
-      <w:r>
-        <w:t xml:space="preserve">Tedy pokud odstraníme kterýkoliv sloupeček neklíčových hodnot tabulky, </w:t>
-      </w:r>
-      <w:proofErr w:type="gramStart"/>
-      <w:r>
-        <w:t>neporuší</w:t>
-      </w:r>
-      <w:proofErr w:type="gramEnd"/>
-      <w:r>
-        <w:t xml:space="preserve"> se nám tím integrita dat uložených v této tabulce.</w:t>
-      </w:r>
-    </w:p>
-    <w:p>
-      <w:pPr>
-        <w:pStyle w:val="Nadpis4"/>
-      </w:pPr>
-      <w:r>
-        <w:t>Boyce-Coddova</w:t>
-      </w:r>
-      <w:r>
-        <w:t xml:space="preserve"> normální forma</w:t>
-      </w:r>
-      <w:r>
-        <w:t xml:space="preserve"> (BCNF)</w:t>
-      </w:r>
-    </w:p>
-    <w:p>
-      <w:pPr>
-        <w:pStyle w:val="po4nadpisu"/>
-      </w:pPr>
-      <w:r>
-        <w:t>Boyce-Coddova normální forma</w:t>
-      </w:r>
-      <w:r>
-        <w:t xml:space="preserve"> nám říká že,</w:t>
-      </w:r>
-      <w:r>
-        <w:t xml:space="preserve"> </w:t>
-      </w:r>
-      <w:r>
-        <w:t>a</w:t>
-      </w:r>
-      <w:r>
-        <w:t xml:space="preserve">tributy, které jsou součásti primárního klíče, musí být vzájemně nezávislé. </w:t>
-      </w:r>
-    </w:p>
-    <w:p>
-      <w:pPr>
-        <w:pStyle w:val="po4nadpisu"/>
-      </w:pPr>
-      <w:r>
-        <w:t>Tedy žádný sloupeček, který je primárním klíčem, nebo jeho součástí, nesmí být závislí na jakémkoli jiném sloupečku tabulky.</w:t>
-      </w:r>
-    </w:p>
-    <w:p>
-      <w:pPr>
-        <w:pStyle w:val="Nadpis4"/>
-      </w:pPr>
-      <w:r>
-        <w:t>Čtvrtá normální forma</w:t>
-      </w:r>
-      <w:r>
-        <w:t xml:space="preserve"> (4NF)</w:t>
-      </w:r>
-    </w:p>
-    <w:p>
-      <w:pPr>
-        <w:pStyle w:val="po4nadpisu"/>
-      </w:pPr>
-      <w:r>
-        <w:t>Čtvrtá normálová forma nám říká, že r</w:t>
-      </w:r>
-      <w:r>
-        <w:t>elace popisuje pouze příčinnou souvislost mezi klíčem a atributy.</w:t>
-      </w:r>
-      <w:r>
-        <w:t xml:space="preserve"> </w:t>
-      </w:r>
-    </w:p>
-    <w:p>
-      <w:pPr>
-        <w:pStyle w:val="po4nadpisu"/>
-      </w:pPr>
-      <w:r>
-        <w:t xml:space="preserve">To znamená, že v jedné tabulce máme uloženy pouze atributy, které spolu souvisí. Každý atribut tedy musí souviset se všemi ostatními atributy tabulky. </w:t>
-      </w:r>
-      <w:proofErr w:type="gramStart"/>
-      <w:r>
-        <w:t>Nestačí</w:t>
-      </w:r>
-      <w:proofErr w:type="gramEnd"/>
-      <w:r>
-        <w:t>, že všechny atributy souvisí s primárním klíčem.</w:t>
-      </w:r>
-    </w:p>
-    <w:p>
-      <w:pPr>
-        <w:pStyle w:val="Nadpis4"/>
-      </w:pPr>
-      <w:r>
-        <w:t>Pátá normální forma</w:t>
-      </w:r>
-      <w:r>
-        <w:t xml:space="preserve"> (5NF)</w:t>
-      </w:r>
-    </w:p>
-    <w:p>
-      <w:pPr>
-        <w:pStyle w:val="po4nadpisu"/>
-      </w:pPr>
-      <w:r>
         <w:t>Pátá normálová forma nám říká, že r</w:t>
       </w:r>
       <w:r>
         <w:t>elace již není možno bezeztrátově rozložit.</w:t>
       </w:r>
     </w:p>
+    <w:p/>
+    <w:bookmarkStart w:id="4" w:name="_Hlk98081715"/>
     <w:p>
       <w:pPr>
         <w:rPr>
           <w:sz w:val="14"/>
           <w:szCs w:val="12"/>
+          <w:highlight w:val="yellow"/>
+        </w:rPr>
+      </w:pPr>
+      <w:r>
+        <w:rPr>
+          <w:sz w:val="14"/>
+          <w:szCs w:val="12"/>
+          <w:highlight w:val="yellow"/>
+        </w:rPr>
+        <w:fldChar w:fldCharType="begin"/>
+      </w:r>
+      <w:r>
+        <w:rPr>
+          <w:sz w:val="14"/>
+          <w:szCs w:val="12"/>
+          <w:highlight w:val="yellow"/>
+        </w:rPr>
+        <w:instrText xml:space="preserve"> HYPERLINK "http://programujte.com/clanek/2008071900-normalizace-relacnich-databazi/" </w:instrText>
+      </w:r>
+      <w:r>
+        <w:rPr>
+          <w:sz w:val="14"/>
+          <w:szCs w:val="12"/>
+          <w:highlight w:val="yellow"/>
+        </w:rPr>
+        <w:fldChar w:fldCharType="separate"/>
+      </w:r>
+      <w:r>
+        <w:rPr>
+          <w:rStyle w:val="Hypertextovodkaz"/>
+          <w:sz w:val="14"/>
+          <w:szCs w:val="12"/>
+          <w:highlight w:val="yellow"/>
+        </w:rPr>
+        <w:t>http://programujte.com/clanek/2008071900-normalizace-relacnich-databazi/</w:t>
+      </w:r>
+      <w:r>
+        <w:rPr>
+          <w:sz w:val="14"/>
+          <w:szCs w:val="12"/>
+          <w:highlight w:val="yellow"/>
+        </w:rPr>
+        <w:fldChar w:fldCharType="end"/>
+      </w:r>
+      <w:r>
+        <w:rPr>
+          <w:sz w:val="14"/>
+          <w:szCs w:val="12"/>
+          <w:highlight w:val="yellow"/>
+        </w:rPr>
+        <w:t xml:space="preserve"> </w:t>
+      </w:r>
+    </w:p>
+    <w:p>
+      <w:pPr>
+        <w:rPr>
+          <w:sz w:val="14"/>
+          <w:szCs w:val="12"/>
+          <w:highlight w:val="yellow"/>
+        </w:rPr>
+      </w:pPr>
+      <w:r>
+        <w:rPr>
+          <w:sz w:val="14"/>
+          <w:szCs w:val="12"/>
+          <w:highlight w:val="yellow"/>
+        </w:rPr>
+        <w:t>databáze – formy</w:t>
+      </w:r>
+    </w:p>
+    <w:p>
+      <w:pPr>
+        <w:rPr>
+          <w:sz w:val="14"/>
+          <w:szCs w:val="12"/>
+          <w:highlight w:val="yellow"/>
         </w:rPr>
       </w:pPr>
       <w:hyperlink r:id="rId8" w:history="1">
@@ -2091,29 +2370,3103 @@
             <w:rStyle w:val="Hypertextovodkaz"/>
             <w:sz w:val="14"/>
             <w:szCs w:val="12"/>
+            <w:highlight w:val="yellow"/>
           </w:rPr>
-          <w:t>http://programujte.com/clanek/2008071900-normalizace-relacnich-databazi/</w:t>
+          <w:t>https://www.hwlibre.com/cs/orm-object-relational-mapping/?utm_source=feedburner&amp;utm_medium=feed&amp;utm_campaign=Feed%3A+hwlibreweb+%28Hardware+libre%29</w:t>
         </w:r>
       </w:hyperlink>
-      <w:r>
+    </w:p>
+    <w:p>
+      <w:pPr>
         <w:rPr>
           <w:sz w:val="14"/>
           <w:szCs w:val="12"/>
-        </w:rPr>
-        <w:t xml:space="preserve"> plus </w:t>
-      </w:r>
-      <w:proofErr w:type="spellStart"/>
+          <w:highlight w:val="yellow"/>
+        </w:rPr>
+      </w:pPr>
       <w:r>
         <w:rPr>
           <w:sz w:val="14"/>
           <w:szCs w:val="12"/>
-        </w:rPr>
-        <w:t>borkovcová</w:t>
-      </w:r>
-      <w:proofErr w:type="spellEnd"/>
+          <w:highlight w:val="yellow"/>
+        </w:rPr>
+        <w:t>ORM model</w:t>
+      </w:r>
+    </w:p>
+    <w:p>
+      <w:pPr>
+        <w:rPr>
+          <w:sz w:val="14"/>
+          <w:szCs w:val="12"/>
+          <w:highlight w:val="yellow"/>
+        </w:rPr>
+      </w:pPr>
+      <w:hyperlink r:id="rId9" w:history="1">
+        <w:r>
+          <w:rPr>
+            <w:rStyle w:val="Hypertextovodkaz"/>
+            <w:sz w:val="14"/>
+            <w:szCs w:val="12"/>
+            <w:highlight w:val="yellow"/>
+          </w:rPr>
+          <w:t>https://laravel.com/docs/9.x/eloquent</w:t>
+        </w:r>
+      </w:hyperlink>
+    </w:p>
+    <w:p>
+      <w:pPr>
+        <w:rPr>
+          <w:sz w:val="14"/>
+          <w:szCs w:val="12"/>
+          <w:highlight w:val="yellow"/>
+        </w:rPr>
+      </w:pPr>
+      <w:r>
+        <w:rPr>
+          <w:sz w:val="14"/>
+          <w:szCs w:val="12"/>
+          <w:highlight w:val="yellow"/>
+        </w:rPr>
+        <w:t>Eloquent</w:t>
+      </w:r>
+    </w:p>
+    <w:p>
+      <w:pPr>
+        <w:rPr>
+          <w:sz w:val="14"/>
+          <w:szCs w:val="12"/>
+          <w:highlight w:val="yellow"/>
+        </w:rPr>
+      </w:pPr>
+      <w:hyperlink r:id="rId10" w:history="1">
+        <w:r>
+          <w:rPr>
+            <w:rStyle w:val="Hypertextovodkaz"/>
+            <w:sz w:val="14"/>
+            <w:szCs w:val="12"/>
+            <w:highlight w:val="yellow"/>
+          </w:rPr>
+          <w:t>https://laravel.com/docs/9.x</w:t>
+        </w:r>
+      </w:hyperlink>
+      <w:r>
+        <w:rPr>
+          <w:sz w:val="14"/>
+          <w:szCs w:val="12"/>
+          <w:highlight w:val="yellow"/>
+        </w:rPr>
+        <w:t xml:space="preserve"> </w:t>
+      </w:r>
+    </w:p>
+    <w:p>
+      <w:pPr>
+        <w:rPr>
+          <w:sz w:val="14"/>
+          <w:szCs w:val="12"/>
+          <w:highlight w:val="yellow"/>
+        </w:rPr>
+      </w:pPr>
+      <w:r>
+        <w:rPr>
+          <w:sz w:val="14"/>
+          <w:szCs w:val="12"/>
+          <w:highlight w:val="yellow"/>
+        </w:rPr>
+        <w:t>Laravel</w:t>
+      </w:r>
+    </w:p>
+    <w:p>
+      <w:pPr>
+        <w:rPr>
+          <w:sz w:val="14"/>
+          <w:szCs w:val="12"/>
+          <w:highlight w:val="yellow"/>
+        </w:rPr>
+      </w:pPr>
+      <w:hyperlink r:id="rId11" w:history="1">
+        <w:r>
+          <w:rPr>
+            <w:rStyle w:val="Hypertextovodkaz"/>
+            <w:sz w:val="14"/>
+            <w:szCs w:val="12"/>
+            <w:highlight w:val="yellow"/>
+          </w:rPr>
+          <w:t>https://laravel.com/docs/9.x/blad</w:t>
+        </w:r>
+        <w:r>
+          <w:rPr>
+            <w:rStyle w:val="Hypertextovodkaz"/>
+            <w:sz w:val="14"/>
+            <w:szCs w:val="12"/>
+            <w:highlight w:val="yellow"/>
+          </w:rPr>
+          <w:t>e</w:t>
+        </w:r>
+      </w:hyperlink>
+      <w:r>
+        <w:rPr>
+          <w:sz w:val="14"/>
+          <w:szCs w:val="12"/>
+          <w:highlight w:val="yellow"/>
+        </w:rPr>
+        <w:t xml:space="preserve"> </w:t>
+      </w:r>
+    </w:p>
+    <w:p>
+      <w:pPr>
+        <w:rPr>
+          <w:sz w:val="14"/>
+          <w:szCs w:val="12"/>
+          <w:highlight w:val="yellow"/>
+        </w:rPr>
+      </w:pPr>
+      <w:r>
+        <w:rPr>
+          <w:sz w:val="14"/>
+          <w:szCs w:val="12"/>
+          <w:highlight w:val="yellow"/>
+        </w:rPr>
+        <w:t>Blade</w:t>
+      </w:r>
+    </w:p>
+    <w:p>
+      <w:pPr>
+        <w:rPr>
+          <w:sz w:val="14"/>
+          <w:szCs w:val="12"/>
+          <w:highlight w:val="yellow"/>
+        </w:rPr>
+      </w:pPr>
+      <w:hyperlink r:id="rId12" w:history="1">
+        <w:r>
+          <w:rPr>
+            <w:rStyle w:val="Hypertextovodkaz"/>
+            <w:sz w:val="14"/>
+            <w:szCs w:val="12"/>
+            <w:highlight w:val="yellow"/>
+          </w:rPr>
+          <w:t>https://dev.mysql.com/doc/refman/8.0/en/what-is-mysql.html</w:t>
+        </w:r>
+      </w:hyperlink>
+      <w:r>
+        <w:rPr>
+          <w:sz w:val="14"/>
+          <w:szCs w:val="12"/>
+          <w:highlight w:val="yellow"/>
+        </w:rPr>
+        <w:t xml:space="preserve"> </w:t>
+      </w:r>
+    </w:p>
+    <w:p>
+      <w:pPr>
+        <w:rPr>
+          <w:sz w:val="14"/>
+          <w:szCs w:val="12"/>
+        </w:rPr>
+      </w:pPr>
+      <w:r>
+        <w:rPr>
+          <w:sz w:val="14"/>
+          <w:szCs w:val="12"/>
+          <w:highlight w:val="yellow"/>
+        </w:rPr>
+        <w:t>MySQL</w:t>
+      </w:r>
+    </w:p>
+    <w:bookmarkEnd w:id="4"/>
+    <w:p>
+      <w:pPr>
+        <w:spacing w:line="259" w:lineRule="auto"/>
+        <w:jc w:val="left"/>
+        <w:rPr>
+          <w:sz w:val="14"/>
+          <w:szCs w:val="12"/>
+        </w:rPr>
+      </w:pPr>
+      <w:r>
+        <w:rPr>
+          <w:sz w:val="14"/>
+          <w:szCs w:val="12"/>
+        </w:rPr>
+        <w:br w:type="page"/>
+      </w:r>
+    </w:p>
+    <w:p>
+      <w:pPr>
+        <w:pStyle w:val="Nadpis1"/>
+        <w:rPr>
+          <w:highlight w:val="yellow"/>
+        </w:rPr>
+      </w:pPr>
+      <w:bookmarkStart w:id="5" w:name="_Hlk98081750"/>
+      <w:r>
+        <w:rPr>
+          <w:highlight w:val="yellow"/>
+        </w:rPr>
+        <w:lastRenderedPageBreak/>
+        <w:t>Praktická část</w:t>
+      </w:r>
+    </w:p>
+    <w:p>
+      <w:pPr>
+        <w:pStyle w:val="Nadpis2"/>
+      </w:pPr>
+      <w:r>
+        <w:t>Databáze</w:t>
+      </w:r>
+    </w:p>
+    <w:p>
+      <w:pPr>
+        <w:pStyle w:val="po2nadpisu"/>
+      </w:pPr>
+      <w:r>
+        <w:t>Jak jsem již psal v části technologií, pro tento projekt jsem použil SQL databázi. Konkrétně je to databáze MySQL. Výběr nebyl složitý, jelikož v MySQL byla vytvořena i původní databáze, kterou jsem dostal jako jeden z podkladů k tomuto projektu. Naštěstí MySQL je databáze, která naprosto vyhovuje veškerým potřebám tohoto projektu. Je jednoduchá a rychlá, což je vše, co na tento projekt potřebujeme. Navíc není problém si tuto databázi rozjet zdarma na jakémkoliv stroji.</w:t>
+      </w:r>
+    </w:p>
+    <w:p>
+      <w:pPr>
+        <w:pStyle w:val="po2nadpisu"/>
+      </w:pPr>
+      <w:r>
+        <w:t>Co se však týče konkrétní databáze, kterou jsem dostal jako podklad pro projekt, tak to už je něco úplně jiného. Většina tabulek byla nevyhovující, a to ať se bavíme o použité kolekci znaků, nebo například o vazbách mezi jednotlivými tabulkami.</w:t>
+      </w:r>
+    </w:p>
+    <w:p>
+      <w:pPr>
+        <w:pStyle w:val="po2nadpisu"/>
+      </w:pPr>
+      <w:r>
+        <w:t>Databáze také běžela na několik let staré verzi, a měla implementované funkce, které již nové verze MySQL nepodporují.</w:t>
+      </w:r>
+    </w:p>
+    <w:p>
+      <w:pPr>
+        <w:pStyle w:val="po2nadpisu"/>
+      </w:pPr>
+      <w:r>
+        <w:t>Díky tomuto všemu musel být první krok projektu úprava stávající databáze.</w:t>
+      </w:r>
+    </w:p>
+    <w:p>
+      <w:pPr>
+        <w:pStyle w:val="po2nadpisu"/>
+      </w:pPr>
+      <w:r>
+        <w:rPr>
+          <w:noProof/>
+        </w:rPr>
+        <w:drawing>
+          <wp:inline distT="0" distB="0" distL="0" distR="0" wp14:anchorId="099A6126" wp14:editId="016C8B35">
+            <wp:extent cx="5579745" cy="1570355"/>
+            <wp:effectExtent l="0" t="0" r="1905" b="0"/>
+            <wp:docPr id="1" name="Obrázek 1"/>
+            <wp:cNvGraphicFramePr>
+              <a:graphicFrameLocks xmlns:a="http://schemas.openxmlformats.org/drawingml/2006/main" noChangeAspect="1"/>
+            </wp:cNvGraphicFramePr>
+            <a:graphic xmlns:a="http://schemas.openxmlformats.org/drawingml/2006/main">
+              <a:graphicData uri="http://schemas.openxmlformats.org/drawingml/2006/picture">
+                <pic:pic xmlns:pic="http://schemas.openxmlformats.org/drawingml/2006/picture">
+                  <pic:nvPicPr>
+                    <pic:cNvPr id="1" name=""/>
+                    <pic:cNvPicPr/>
+                  </pic:nvPicPr>
+                  <pic:blipFill>
+                    <a:blip r:embed="rId13"/>
+                    <a:stretch>
+                      <a:fillRect/>
+                    </a:stretch>
+                  </pic:blipFill>
+                  <pic:spPr>
+                    <a:xfrm>
+                      <a:off x="0" y="0"/>
+                      <a:ext cx="5579745" cy="1570355"/>
+                    </a:xfrm>
+                    <a:prstGeom prst="rect">
+                      <a:avLst/>
+                    </a:prstGeom>
+                  </pic:spPr>
+                </pic:pic>
+              </a:graphicData>
+            </a:graphic>
+          </wp:inline>
+        </w:drawing>
+      </w:r>
+    </w:p>
+    <w:p>
+      <w:pPr>
+        <w:pStyle w:val="po2nadpisu"/>
+      </w:pPr>
+      <w:r>
+        <w:t>Na obrázku výše vidíte původní tabulku admin. N</w:t>
+      </w:r>
+      <w:r>
+        <w:t>a obrázku je vidět hned několik chyb, které se nám objevují ve skoro každé tabulce databáze, některá dokonce v každé.</w:t>
+      </w:r>
+    </w:p>
+    <w:p>
+      <w:pPr>
+        <w:pStyle w:val="po2nadpisu"/>
+      </w:pPr>
+      <w:r>
+        <w:t>V prvním kroku musela být změněna znaková kolekce z utf8_czech_ci na utf8mb4_czech_</w:t>
+      </w:r>
+      <w:proofErr w:type="gramStart"/>
+      <w:r>
+        <w:t>ci</w:t>
+      </w:r>
+      <w:proofErr w:type="gramEnd"/>
+      <w:r>
+        <w:t xml:space="preserve"> a to jak pro celou tabulku, tak i pro všechny sloupce typu varchar.</w:t>
+      </w:r>
+      <w:r>
+        <w:t xml:space="preserve"> Tato změna byla nutná, aby nám v databázi nedělali problém čtyřbitové znaky jako mohou být například emotikony. </w:t>
+      </w:r>
+    </w:p>
+    <w:p>
+      <w:pPr>
+        <w:pStyle w:val="po2nadpisu"/>
+      </w:pPr>
+      <w:r>
+        <w:t xml:space="preserve">Zároveň s tím se také měnil formát ukládání dat v tabulkách z formátu MyISAM na formát InnoDB. To je pro chod databáze zásadní změna. Formát </w:t>
+      </w:r>
+      <w:r>
+        <w:t xml:space="preserve">InnoDB je sice náročnější na výkon databáze, ale podporuje cizí klíče, což je základ pro udržení </w:t>
+      </w:r>
+      <w:r>
+        <w:lastRenderedPageBreak/>
+        <w:t>konzistence dat v SQL databázích. A v původní databázi nebyly cizí klíče vůbec implementovány.</w:t>
+      </w:r>
+    </w:p>
+    <w:p>
+      <w:pPr>
+        <w:pStyle w:val="po2nadpisu"/>
+      </w:pPr>
+      <w:r>
+        <w:t>Po tomto kroku tedy bylo zapotřebí projít celou databázi a zjistit všechny vazby mezi tabulkami. Po této analýze museli být všechny tyto vazby definovány pomocí cizích klíčů.</w:t>
+      </w:r>
+    </w:p>
+    <w:p>
+      <w:pPr>
+        <w:rPr>
+          <w:b/>
+          <w:bCs/>
+        </w:rPr>
+      </w:pPr>
+      <w:r>
+        <w:rPr>
+          <w:b/>
+          <w:bCs/>
+        </w:rPr>
+        <w:t>OBRÁZEK SCHÉMA DATABÁZE</w:t>
+      </w:r>
+    </w:p>
+    <w:p>
+      <w:pPr>
+        <w:pStyle w:val="po2nadpisu"/>
+      </w:pPr>
+      <w:r>
+        <w:t xml:space="preserve">Na obrázku víše vidíte všechny nadefinované </w:t>
+      </w:r>
+      <w:r>
+        <w:t>relace</w:t>
+      </w:r>
+      <w:r>
+        <w:t xml:space="preserve"> mezi tabulkami</w:t>
+      </w:r>
+      <w:r>
+        <w:t>. Pravidla pro tyto cizí klíče byly po konzultaci s klientem nastaveny následovně: Při změně dat, která by zapříčinila nekonzistenci dat, nám databáze tuto změnu zablokuje a neprovede se a při mazání dat budou kaskádovitě smazána i všechna závislá data.</w:t>
+      </w:r>
+      <w:r>
+        <w:t xml:space="preserve"> Díky tomu se nám nestane, že bychom někde měli cizí klíč, který by odkazoval na neexistující řádek tabulky.</w:t>
+      </w:r>
+      <w:r>
+        <w:t xml:space="preserve"> </w:t>
+      </w:r>
+    </w:p>
+    <w:p>
+      <w:pPr>
+        <w:pStyle w:val="po2nadpisu"/>
+      </w:pPr>
+      <w:r>
+        <w:t>Dalším krokem bylo upravit jednotlivé tabulky tak aby splňovali alespoň třetí normální formu. U tohoto kroku jsem však narazil na</w:t>
+      </w:r>
+      <w:r>
+        <w:t xml:space="preserve"> neshody s klientem, kde podle normálních forem a obecně známých pravidel měla tabulka vypadat jedním stylem, ale klient si nepřál tak rozsáhlé změny v databázi a tím pádem jsme museli najít nějaký kompromis.</w:t>
+      </w:r>
+    </w:p>
+    <w:p>
+      <w:pPr>
+        <w:pStyle w:val="Nadpis3"/>
+      </w:pPr>
+      <w:r>
+        <w:t>Tabulka admin</w:t>
+      </w:r>
+    </w:p>
+    <w:p>
+      <w:pPr>
+        <w:pStyle w:val="po3nadpisu"/>
+      </w:pPr>
+      <w:r>
+        <w:rPr>
+          <w:noProof/>
+        </w:rPr>
+        <w:drawing>
+          <wp:inline distT="0" distB="0" distL="0" distR="0" wp14:anchorId="2D3CAADE" wp14:editId="0B73C105">
+            <wp:extent cx="3829050" cy="952500"/>
+            <wp:effectExtent l="0" t="0" r="0" b="0"/>
+            <wp:docPr id="3" name="Obrázek 3" descr="Obsah obrázku text&#10;&#10;Popis byl vytvořen automaticky"/>
+            <wp:cNvGraphicFramePr>
+              <a:graphicFrameLocks xmlns:a="http://schemas.openxmlformats.org/drawingml/2006/main" noChangeAspect="1"/>
+            </wp:cNvGraphicFramePr>
+            <a:graphic xmlns:a="http://schemas.openxmlformats.org/drawingml/2006/main">
+              <a:graphicData uri="http://schemas.openxmlformats.org/drawingml/2006/picture">
+                <pic:pic xmlns:pic="http://schemas.openxmlformats.org/drawingml/2006/picture">
+                  <pic:nvPicPr>
+                    <pic:cNvPr id="3" name="Obrázek 3" descr="Obsah obrázku text&#10;&#10;Popis byl vytvořen automaticky"/>
+                    <pic:cNvPicPr/>
+                  </pic:nvPicPr>
+                  <pic:blipFill>
+                    <a:blip r:embed="rId14"/>
+                    <a:stretch>
+                      <a:fillRect/>
+                    </a:stretch>
+                  </pic:blipFill>
+                  <pic:spPr>
+                    <a:xfrm>
+                      <a:off x="0" y="0"/>
+                      <a:ext cx="3829050" cy="952500"/>
+                    </a:xfrm>
+                    <a:prstGeom prst="rect">
+                      <a:avLst/>
+                    </a:prstGeom>
+                  </pic:spPr>
+                </pic:pic>
+              </a:graphicData>
+            </a:graphic>
+          </wp:inline>
+        </w:drawing>
+      </w:r>
+    </w:p>
+    <w:p>
+      <w:pPr>
+        <w:pStyle w:val="po3nadpisu"/>
+      </w:pPr>
+      <w:r>
+        <w:t>Z</w:t>
+      </w:r>
+      <w:r>
+        <w:t xml:space="preserve"> této tabulky byli odebrány dva sloupce, těmi jsou </w:t>
+      </w:r>
+      <w:proofErr w:type="spellStart"/>
+      <w:r>
+        <w:t>ad_login</w:t>
+      </w:r>
+      <w:proofErr w:type="spellEnd"/>
+      <w:r>
+        <w:t xml:space="preserve"> a </w:t>
+      </w:r>
+      <w:proofErr w:type="spellStart"/>
+      <w:r>
+        <w:t>ad_heslo</w:t>
+      </w:r>
+      <w:proofErr w:type="spellEnd"/>
+      <w:r>
+        <w:t>, ve kterých byla uložena stejná data jako v tabulce uživatelé</w:t>
+      </w:r>
+      <w:r>
+        <w:t>,</w:t>
+      </w:r>
+      <w:r>
+        <w:t xml:space="preserve"> na kterou je každý z</w:t>
+      </w:r>
+      <w:r>
+        <w:t>áznam z této tabulky pomocí cizího klíče navázán.</w:t>
+      </w:r>
+    </w:p>
+    <w:p>
+      <w:pPr>
+        <w:pStyle w:val="po3nadpisu"/>
+      </w:pPr>
+      <w:r>
+        <w:t xml:space="preserve">Také byl přidán samotný cizí klíč na sloupeček </w:t>
+      </w:r>
+      <w:proofErr w:type="spellStart"/>
+      <w:r>
+        <w:t>uz_id</w:t>
+      </w:r>
+      <w:proofErr w:type="spellEnd"/>
+      <w:r>
+        <w:t xml:space="preserve">, který odkazuje, jak už bylo zmíněno na sloupeček </w:t>
+      </w:r>
+      <w:proofErr w:type="spellStart"/>
+      <w:r>
+        <w:t>uz_id</w:t>
+      </w:r>
+      <w:proofErr w:type="spellEnd"/>
+      <w:r>
+        <w:t xml:space="preserve"> z tabulky </w:t>
+      </w:r>
+      <w:proofErr w:type="spellStart"/>
+      <w:r>
+        <w:t>uzivatelé</w:t>
+      </w:r>
+      <w:proofErr w:type="spellEnd"/>
+      <w:r>
+        <w:t>.</w:t>
+      </w:r>
+    </w:p>
+    <w:p>
+      <w:pPr>
+        <w:pStyle w:val="Nadpis3"/>
+      </w:pPr>
+      <w:r>
+        <w:lastRenderedPageBreak/>
+        <w:t>Tabulka akce</w:t>
+      </w:r>
+    </w:p>
+    <w:p>
+      <w:pPr>
+        <w:pStyle w:val="po3nadpisu"/>
+      </w:pPr>
+      <w:r>
+        <w:rPr>
+          <w:noProof/>
+        </w:rPr>
+        <w:drawing>
+          <wp:inline distT="0" distB="0" distL="0" distR="0" wp14:anchorId="55B2B8F7" wp14:editId="446EB379">
+            <wp:extent cx="4495800" cy="3695700"/>
+            <wp:effectExtent l="0" t="0" r="0" b="0"/>
+            <wp:docPr id="4" name="Obrázek 4" descr="Obsah obrázku stůl&#10;&#10;Popis byl vytvořen automaticky"/>
+            <wp:cNvGraphicFramePr>
+              <a:graphicFrameLocks xmlns:a="http://schemas.openxmlformats.org/drawingml/2006/main" noChangeAspect="1"/>
+            </wp:cNvGraphicFramePr>
+            <a:graphic xmlns:a="http://schemas.openxmlformats.org/drawingml/2006/main">
+              <a:graphicData uri="http://schemas.openxmlformats.org/drawingml/2006/picture">
+                <pic:pic xmlns:pic="http://schemas.openxmlformats.org/drawingml/2006/picture">
+                  <pic:nvPicPr>
+                    <pic:cNvPr id="4" name="Obrázek 4" descr="Obsah obrázku stůl&#10;&#10;Popis byl vytvořen automaticky"/>
+                    <pic:cNvPicPr/>
+                  </pic:nvPicPr>
+                  <pic:blipFill>
+                    <a:blip r:embed="rId15"/>
+                    <a:stretch>
+                      <a:fillRect/>
+                    </a:stretch>
+                  </pic:blipFill>
+                  <pic:spPr>
+                    <a:xfrm>
+                      <a:off x="0" y="0"/>
+                      <a:ext cx="4495800" cy="3695700"/>
+                    </a:xfrm>
+                    <a:prstGeom prst="rect">
+                      <a:avLst/>
+                    </a:prstGeom>
+                  </pic:spPr>
+                </pic:pic>
+              </a:graphicData>
+            </a:graphic>
+          </wp:inline>
+        </w:drawing>
+      </w:r>
+    </w:p>
+    <w:bookmarkEnd w:id="5"/>
+    <w:p>
+      <w:pPr>
+        <w:pStyle w:val="po3nadpisu"/>
+      </w:pPr>
+      <w:r>
+        <w:t xml:space="preserve">V této tabulce nebyly potřeba až tak velké změny. </w:t>
+      </w:r>
+      <w:r>
+        <w:t xml:space="preserve">Na sloupeček </w:t>
+      </w:r>
+      <w:proofErr w:type="spellStart"/>
+      <w:r>
+        <w:t>ak_spravce</w:t>
+      </w:r>
+      <w:proofErr w:type="spellEnd"/>
+      <w:r>
+        <w:t xml:space="preserve"> byl nadefinován cizí klíč odkazující na </w:t>
+      </w:r>
+      <w:r>
+        <w:t>sloupeček</w:t>
+      </w:r>
+      <w:r>
+        <w:t xml:space="preserve"> </w:t>
+      </w:r>
+      <w:proofErr w:type="spellStart"/>
+      <w:r>
+        <w:t>uz_id</w:t>
+      </w:r>
+      <w:proofErr w:type="spellEnd"/>
+      <w:r>
+        <w:t xml:space="preserve"> z tabulky uživatelé. A ze sloupců s typem date byla odebrána vlastnost </w:t>
+      </w:r>
+      <w:r>
+        <w:t>nullable</w:t>
+      </w:r>
+      <w:r>
+        <w:t>, protože akce musí mít datum začátku i konce.</w:t>
+      </w:r>
+    </w:p>
+    <w:p>
+      <w:pPr>
+        <w:pStyle w:val="Nadpis3"/>
+      </w:pPr>
+      <w:r>
+        <w:t xml:space="preserve">Tabulka </w:t>
+      </w:r>
+      <w:proofErr w:type="spellStart"/>
+      <w:r>
+        <w:t>akce_komentar</w:t>
+      </w:r>
+      <w:proofErr w:type="spellEnd"/>
+    </w:p>
+    <w:p>
+      <w:pPr>
+        <w:pStyle w:val="po3nadpisu"/>
+      </w:pPr>
+      <w:r>
+        <w:rPr>
+          <w:noProof/>
+        </w:rPr>
+        <w:drawing>
+          <wp:inline distT="0" distB="0" distL="0" distR="0" wp14:anchorId="2F0623A3" wp14:editId="1991E33B">
+            <wp:extent cx="4210050" cy="1371600"/>
+            <wp:effectExtent l="0" t="0" r="0" b="0"/>
+            <wp:docPr id="5" name="Obrázek 5" descr="Obsah obrázku text, stůl&#10;&#10;Popis byl vytvořen automaticky"/>
+            <wp:cNvGraphicFramePr>
+              <a:graphicFrameLocks xmlns:a="http://schemas.openxmlformats.org/drawingml/2006/main" noChangeAspect="1"/>
+            </wp:cNvGraphicFramePr>
+            <a:graphic xmlns:a="http://schemas.openxmlformats.org/drawingml/2006/main">
+              <a:graphicData uri="http://schemas.openxmlformats.org/drawingml/2006/picture">
+                <pic:pic xmlns:pic="http://schemas.openxmlformats.org/drawingml/2006/picture">
+                  <pic:nvPicPr>
+                    <pic:cNvPr id="5" name="Obrázek 5" descr="Obsah obrázku text, stůl&#10;&#10;Popis byl vytvořen automaticky"/>
+                    <pic:cNvPicPr/>
+                  </pic:nvPicPr>
+                  <pic:blipFill>
+                    <a:blip r:embed="rId16"/>
+                    <a:stretch>
+                      <a:fillRect/>
+                    </a:stretch>
+                  </pic:blipFill>
+                  <pic:spPr>
+                    <a:xfrm>
+                      <a:off x="0" y="0"/>
+                      <a:ext cx="4210050" cy="1371600"/>
+                    </a:xfrm>
+                    <a:prstGeom prst="rect">
+                      <a:avLst/>
+                    </a:prstGeom>
+                  </pic:spPr>
+                </pic:pic>
+              </a:graphicData>
+            </a:graphic>
+          </wp:inline>
+        </w:drawing>
+      </w:r>
+    </w:p>
+    <w:p>
+      <w:pPr>
+        <w:pStyle w:val="po3nadpisu"/>
+      </w:pPr>
+      <w:r>
+        <w:t xml:space="preserve">V této tabulce byla přidána defaultní hodnota na sloupeček </w:t>
+      </w:r>
+      <w:proofErr w:type="spellStart"/>
+      <w:r>
+        <w:t>ako_datumcas</w:t>
+      </w:r>
+      <w:proofErr w:type="spellEnd"/>
+      <w:r>
+        <w:t xml:space="preserve">. A dále byli přidány cizí klíče na sloupečky </w:t>
+      </w:r>
+      <w:proofErr w:type="spellStart"/>
+      <w:r>
+        <w:t>uz_id</w:t>
+      </w:r>
+      <w:proofErr w:type="spellEnd"/>
+      <w:r>
+        <w:t xml:space="preserve"> a </w:t>
+      </w:r>
+      <w:proofErr w:type="spellStart"/>
+      <w:r>
+        <w:t>ak_id</w:t>
+      </w:r>
+      <w:proofErr w:type="spellEnd"/>
+      <w:r>
+        <w:t xml:space="preserve">. </w:t>
+      </w:r>
+      <w:proofErr w:type="spellStart"/>
+      <w:r>
+        <w:t>Uz_id</w:t>
+      </w:r>
+      <w:proofErr w:type="spellEnd"/>
+      <w:r>
+        <w:t xml:space="preserve"> odkazuje na tabulku uživatelé a </w:t>
+      </w:r>
+      <w:proofErr w:type="spellStart"/>
+      <w:r>
+        <w:t>ak_id</w:t>
+      </w:r>
+      <w:proofErr w:type="spellEnd"/>
+      <w:r>
+        <w:t xml:space="preserve"> odkazuje na tabulku akce.</w:t>
+      </w:r>
+    </w:p>
+    <w:p>
+      <w:pPr>
+        <w:pStyle w:val="Nadpis3"/>
+      </w:pPr>
+      <w:r>
+        <w:lastRenderedPageBreak/>
+        <w:t xml:space="preserve">Tabulka </w:t>
+      </w:r>
+      <w:proofErr w:type="spellStart"/>
+      <w:r>
+        <w:t>akce_prihlaska</w:t>
+      </w:r>
+      <w:proofErr w:type="spellEnd"/>
+    </w:p>
+    <w:p>
+      <w:pPr>
+        <w:pStyle w:val="po3nadpisu"/>
+      </w:pPr>
+      <w:r>
+        <w:rPr>
+          <w:noProof/>
+        </w:rPr>
+        <w:drawing>
+          <wp:inline distT="0" distB="0" distL="0" distR="0" wp14:anchorId="429C865D" wp14:editId="09DB69EA">
+            <wp:extent cx="4686300" cy="1771650"/>
+            <wp:effectExtent l="0" t="0" r="0" b="0"/>
+            <wp:docPr id="6" name="Obrázek 6" descr="Obsah obrázku text, stůl&#10;&#10;Popis byl vytvořen automaticky"/>
+            <wp:cNvGraphicFramePr>
+              <a:graphicFrameLocks xmlns:a="http://schemas.openxmlformats.org/drawingml/2006/main" noChangeAspect="1"/>
+            </wp:cNvGraphicFramePr>
+            <a:graphic xmlns:a="http://schemas.openxmlformats.org/drawingml/2006/main">
+              <a:graphicData uri="http://schemas.openxmlformats.org/drawingml/2006/picture">
+                <pic:pic xmlns:pic="http://schemas.openxmlformats.org/drawingml/2006/picture">
+                  <pic:nvPicPr>
+                    <pic:cNvPr id="6" name="Obrázek 6" descr="Obsah obrázku text, stůl&#10;&#10;Popis byl vytvořen automaticky"/>
+                    <pic:cNvPicPr/>
+                  </pic:nvPicPr>
+                  <pic:blipFill>
+                    <a:blip r:embed="rId17"/>
+                    <a:stretch>
+                      <a:fillRect/>
+                    </a:stretch>
+                  </pic:blipFill>
+                  <pic:spPr>
+                    <a:xfrm>
+                      <a:off x="0" y="0"/>
+                      <a:ext cx="4686300" cy="1771650"/>
+                    </a:xfrm>
+                    <a:prstGeom prst="rect">
+                      <a:avLst/>
+                    </a:prstGeom>
+                  </pic:spPr>
+                </pic:pic>
+              </a:graphicData>
+            </a:graphic>
+          </wp:inline>
+        </w:drawing>
+      </w:r>
+    </w:p>
+    <w:p>
+      <w:pPr>
+        <w:pStyle w:val="po3nadpisu"/>
+      </w:pPr>
+      <w:r>
+        <w:t xml:space="preserve">Do této tabulky musel být přidán sloupeček </w:t>
+      </w:r>
+      <w:proofErr w:type="spellStart"/>
+      <w:r>
+        <w:t>pr_id</w:t>
+      </w:r>
+      <w:proofErr w:type="spellEnd"/>
+      <w:r>
+        <w:t xml:space="preserve">, jelikož tabulka původně neměla žádný primární klíč a nebyl zde nadefinovaný ani složený klíč. Dále se zde přidala defaultní hodnota na sloupeček </w:t>
+      </w:r>
+      <w:proofErr w:type="spellStart"/>
+      <w:r>
+        <w:t>pr_datum_prihlaseni</w:t>
+      </w:r>
+      <w:proofErr w:type="spellEnd"/>
+      <w:r>
+        <w:t xml:space="preserve"> a cizí klíče na sloupečky </w:t>
+      </w:r>
+      <w:proofErr w:type="spellStart"/>
+      <w:r>
+        <w:t>uz_id</w:t>
+      </w:r>
+      <w:proofErr w:type="spellEnd"/>
+      <w:r>
+        <w:t xml:space="preserve"> a </w:t>
+      </w:r>
+      <w:proofErr w:type="spellStart"/>
+      <w:r>
+        <w:t>ak_id</w:t>
+      </w:r>
+      <w:proofErr w:type="spellEnd"/>
+      <w:r>
+        <w:t>, která jsou stejné jako v předchozí tabulce.</w:t>
+      </w:r>
+    </w:p>
+    <w:p>
+      <w:pPr>
+        <w:pStyle w:val="Nadpis3"/>
+      </w:pPr>
+      <w:r>
+        <w:t xml:space="preserve">Tabulka </w:t>
+      </w:r>
+      <w:proofErr w:type="spellStart"/>
+      <w:r>
+        <w:t>akce_prihlasky_def</w:t>
+      </w:r>
+      <w:proofErr w:type="spellEnd"/>
+    </w:p>
+    <w:p>
+      <w:pPr>
+        <w:pStyle w:val="po3nadpisu"/>
+      </w:pPr>
+      <w:r>
+        <w:rPr>
+          <w:noProof/>
+        </w:rPr>
+        <w:drawing>
+          <wp:inline distT="0" distB="0" distL="0" distR="0" wp14:anchorId="1E60490A" wp14:editId="6EDED4F5">
+            <wp:extent cx="4638675" cy="1133475"/>
+            <wp:effectExtent l="0" t="0" r="9525" b="9525"/>
+            <wp:docPr id="7" name="Obrázek 7" descr="Obsah obrázku text&#10;&#10;Popis byl vytvořen automaticky"/>
+            <wp:cNvGraphicFramePr>
+              <a:graphicFrameLocks xmlns:a="http://schemas.openxmlformats.org/drawingml/2006/main" noChangeAspect="1"/>
+            </wp:cNvGraphicFramePr>
+            <a:graphic xmlns:a="http://schemas.openxmlformats.org/drawingml/2006/main">
+              <a:graphicData uri="http://schemas.openxmlformats.org/drawingml/2006/picture">
+                <pic:pic xmlns:pic="http://schemas.openxmlformats.org/drawingml/2006/picture">
+                  <pic:nvPicPr>
+                    <pic:cNvPr id="7" name="Obrázek 7" descr="Obsah obrázku text&#10;&#10;Popis byl vytvořen automaticky"/>
+                    <pic:cNvPicPr/>
+                  </pic:nvPicPr>
+                  <pic:blipFill>
+                    <a:blip r:embed="rId18"/>
+                    <a:stretch>
+                      <a:fillRect/>
+                    </a:stretch>
+                  </pic:blipFill>
+                  <pic:spPr>
+                    <a:xfrm>
+                      <a:off x="0" y="0"/>
+                      <a:ext cx="4638675" cy="1133475"/>
+                    </a:xfrm>
+                    <a:prstGeom prst="rect">
+                      <a:avLst/>
+                    </a:prstGeom>
+                  </pic:spPr>
+                </pic:pic>
+              </a:graphicData>
+            </a:graphic>
+          </wp:inline>
+        </w:drawing>
+      </w:r>
+    </w:p>
+    <w:p>
+      <w:pPr>
+        <w:pStyle w:val="po3nadpisu"/>
+      </w:pPr>
+      <w:r>
+        <w:t xml:space="preserve">V této tabulce byl přejmenován sloupeček </w:t>
+      </w:r>
+      <w:proofErr w:type="spellStart"/>
+      <w:r>
+        <w:t>apd_id</w:t>
+      </w:r>
+      <w:proofErr w:type="spellEnd"/>
+      <w:r>
+        <w:t xml:space="preserve"> z původního zavádějícího názvu a byl na něj přidán index primárního klíče.</w:t>
+      </w:r>
+      <w:r>
+        <w:t xml:space="preserve"> Dále byl přidán sloupeček </w:t>
+      </w:r>
+      <w:proofErr w:type="spellStart"/>
+      <w:r>
+        <w:t>ak_id</w:t>
+      </w:r>
+      <w:proofErr w:type="spellEnd"/>
+      <w:r>
+        <w:t xml:space="preserve"> který se nastavil jako cizí klíč odkazující na tabulku akce.</w:t>
+      </w:r>
+    </w:p>
+    <w:p>
+      <w:pPr>
+        <w:pStyle w:val="Nadpis3"/>
+      </w:pPr>
+      <w:r>
+        <w:t>Tabulka</w:t>
+      </w:r>
+      <w:r>
+        <w:t xml:space="preserve"> aktuality</w:t>
+      </w:r>
+    </w:p>
+    <w:p>
+      <w:pPr>
+        <w:pStyle w:val="po3nadpisu"/>
+      </w:pPr>
+      <w:r>
+        <w:t xml:space="preserve"> </w:t>
+      </w:r>
+      <w:r>
+        <w:rPr>
+          <w:noProof/>
+        </w:rPr>
+        <w:drawing>
+          <wp:inline distT="0" distB="0" distL="0" distR="0" wp14:anchorId="592B8A2E" wp14:editId="79E3AFC2">
+            <wp:extent cx="3844870" cy="1152525"/>
+            <wp:effectExtent l="0" t="0" r="3810" b="0"/>
+            <wp:docPr id="8" name="Obrázek 8" descr="Obsah obrázku stůl&#10;&#10;Popis byl vytvořen automaticky"/>
+            <wp:cNvGraphicFramePr>
+              <a:graphicFrameLocks xmlns:a="http://schemas.openxmlformats.org/drawingml/2006/main" noChangeAspect="1"/>
+            </wp:cNvGraphicFramePr>
+            <a:graphic xmlns:a="http://schemas.openxmlformats.org/drawingml/2006/main">
+              <a:graphicData uri="http://schemas.openxmlformats.org/drawingml/2006/picture">
+                <pic:pic xmlns:pic="http://schemas.openxmlformats.org/drawingml/2006/picture">
+                  <pic:nvPicPr>
+                    <pic:cNvPr id="8" name="Obrázek 8" descr="Obsah obrázku stůl&#10;&#10;Popis byl vytvořen automaticky"/>
+                    <pic:cNvPicPr/>
+                  </pic:nvPicPr>
+                  <pic:blipFill rotWithShape="1">
+                    <a:blip r:embed="rId19"/>
+                    <a:srcRect l="821" r="-1"/>
+                    <a:stretch/>
+                  </pic:blipFill>
+                  <pic:spPr bwMode="auto">
+                    <a:xfrm>
+                      <a:off x="0" y="0"/>
+                      <a:ext cx="3844870" cy="1152525"/>
+                    </a:xfrm>
+                    <a:prstGeom prst="rect">
+                      <a:avLst/>
+                    </a:prstGeom>
+                    <a:ln>
+                      <a:noFill/>
+                    </a:ln>
+                    <a:extLst>
+                      <a:ext uri="{53640926-AAD7-44D8-BBD7-CCE9431645EC}">
+                        <a14:shadowObscured xmlns:a14="http://schemas.microsoft.com/office/drawing/2010/main"/>
+                      </a:ext>
+                    </a:extLst>
+                  </pic:spPr>
+                </pic:pic>
+              </a:graphicData>
+            </a:graphic>
+          </wp:inline>
+        </w:drawing>
+      </w:r>
+    </w:p>
+    <w:p>
+      <w:pPr>
+        <w:pStyle w:val="po3nadpisu"/>
+      </w:pPr>
+      <w:r>
+        <w:t>Na této tabulce nebyli prováděny žádné další úpravy, krom již víše zmíněných.</w:t>
+      </w:r>
+    </w:p>
+    <w:p>
+      <w:pPr>
+        <w:pStyle w:val="Nadpis3"/>
+      </w:pPr>
+      <w:r>
+        <w:lastRenderedPageBreak/>
+        <w:t xml:space="preserve">Tabulka </w:t>
+      </w:r>
+      <w:r>
+        <w:t>bazar</w:t>
+      </w:r>
+    </w:p>
+    <w:p>
+      <w:pPr>
+        <w:pStyle w:val="po3nadpisu"/>
+      </w:pPr>
+      <w:r>
+        <w:rPr>
+          <w:noProof/>
+        </w:rPr>
+        <w:drawing>
+          <wp:inline distT="0" distB="0" distL="0" distR="0" wp14:anchorId="639709A5" wp14:editId="3459E106">
+            <wp:extent cx="4200525" cy="2838450"/>
+            <wp:effectExtent l="0" t="0" r="9525" b="0"/>
+            <wp:docPr id="9" name="Obrázek 9" descr="Obsah obrázku stůl&#10;&#10;Popis byl vytvořen automaticky"/>
+            <wp:cNvGraphicFramePr>
+              <a:graphicFrameLocks xmlns:a="http://schemas.openxmlformats.org/drawingml/2006/main" noChangeAspect="1"/>
+            </wp:cNvGraphicFramePr>
+            <a:graphic xmlns:a="http://schemas.openxmlformats.org/drawingml/2006/main">
+              <a:graphicData uri="http://schemas.openxmlformats.org/drawingml/2006/picture">
+                <pic:pic xmlns:pic="http://schemas.openxmlformats.org/drawingml/2006/picture">
+                  <pic:nvPicPr>
+                    <pic:cNvPr id="9" name="Obrázek 9" descr="Obsah obrázku stůl&#10;&#10;Popis byl vytvořen automaticky"/>
+                    <pic:cNvPicPr/>
+                  </pic:nvPicPr>
+                  <pic:blipFill>
+                    <a:blip r:embed="rId20"/>
+                    <a:stretch>
+                      <a:fillRect/>
+                    </a:stretch>
+                  </pic:blipFill>
+                  <pic:spPr>
+                    <a:xfrm>
+                      <a:off x="0" y="0"/>
+                      <a:ext cx="4200525" cy="2838450"/>
+                    </a:xfrm>
+                    <a:prstGeom prst="rect">
+                      <a:avLst/>
+                    </a:prstGeom>
+                  </pic:spPr>
+                </pic:pic>
+              </a:graphicData>
+            </a:graphic>
+          </wp:inline>
+        </w:drawing>
+      </w:r>
+    </w:p>
+    <w:p>
+      <w:pPr>
+        <w:pStyle w:val="po3nadpisu"/>
+      </w:pPr>
+      <w:r>
+        <w:t xml:space="preserve">V této tabulce byla na sloupeček </w:t>
+      </w:r>
+      <w:proofErr w:type="spellStart"/>
+      <w:r>
+        <w:t>bz_datum</w:t>
+      </w:r>
+      <w:proofErr w:type="spellEnd"/>
+      <w:r>
+        <w:t xml:space="preserve"> přidána defaultní hodnota</w:t>
+      </w:r>
+      <w:r>
+        <w:t xml:space="preserve"> a na sloupeček </w:t>
+      </w:r>
+      <w:proofErr w:type="spellStart"/>
+      <w:r>
+        <w:t>uz_id</w:t>
+      </w:r>
+      <w:proofErr w:type="spellEnd"/>
+      <w:r>
+        <w:t xml:space="preserve"> byl přidán cizí klíč odkazující na tabulku uživatelé.</w:t>
+      </w:r>
+    </w:p>
+    <w:p>
+      <w:pPr>
+        <w:pStyle w:val="Nadpis3"/>
+      </w:pPr>
+      <w:r>
+        <w:t>Tabulka</w:t>
+      </w:r>
+      <w:r>
+        <w:t xml:space="preserve"> </w:t>
+      </w:r>
+      <w:proofErr w:type="spellStart"/>
+      <w:r>
+        <w:t>bzsoubor</w:t>
+      </w:r>
+      <w:proofErr w:type="spellEnd"/>
+    </w:p>
+    <w:p>
+      <w:pPr>
+        <w:pStyle w:val="po3nadpisu"/>
+      </w:pPr>
+      <w:r>
+        <w:t xml:space="preserve"> </w:t>
+      </w:r>
+      <w:r>
+        <w:rPr>
+          <w:noProof/>
+        </w:rPr>
+        <w:drawing>
+          <wp:inline distT="0" distB="0" distL="0" distR="0" wp14:anchorId="5A8A714E" wp14:editId="0C29AF88">
+            <wp:extent cx="3924300" cy="1571625"/>
+            <wp:effectExtent l="0" t="0" r="0" b="9525"/>
+            <wp:docPr id="10" name="Obrázek 10" descr="Obsah obrázku stůl&#10;&#10;Popis byl vytvořen automaticky"/>
+            <wp:cNvGraphicFramePr>
+              <a:graphicFrameLocks xmlns:a="http://schemas.openxmlformats.org/drawingml/2006/main" noChangeAspect="1"/>
+            </wp:cNvGraphicFramePr>
+            <a:graphic xmlns:a="http://schemas.openxmlformats.org/drawingml/2006/main">
+              <a:graphicData uri="http://schemas.openxmlformats.org/drawingml/2006/picture">
+                <pic:pic xmlns:pic="http://schemas.openxmlformats.org/drawingml/2006/picture">
+                  <pic:nvPicPr>
+                    <pic:cNvPr id="10" name="Obrázek 10" descr="Obsah obrázku stůl&#10;&#10;Popis byl vytvořen automaticky"/>
+                    <pic:cNvPicPr/>
+                  </pic:nvPicPr>
+                  <pic:blipFill>
+                    <a:blip r:embed="rId21"/>
+                    <a:stretch>
+                      <a:fillRect/>
+                    </a:stretch>
+                  </pic:blipFill>
+                  <pic:spPr>
+                    <a:xfrm>
+                      <a:off x="0" y="0"/>
+                      <a:ext cx="3924300" cy="1571625"/>
+                    </a:xfrm>
+                    <a:prstGeom prst="rect">
+                      <a:avLst/>
+                    </a:prstGeom>
+                  </pic:spPr>
+                </pic:pic>
+              </a:graphicData>
+            </a:graphic>
+          </wp:inline>
+        </w:drawing>
+      </w:r>
+    </w:p>
+    <w:p>
+      <w:pPr>
+        <w:pStyle w:val="po3nadpisu"/>
+      </w:pPr>
+      <w:r>
+        <w:t xml:space="preserve">V této tabulce bylo potřeba pouze přidat cizí klíč na sloupeček </w:t>
+      </w:r>
+      <w:proofErr w:type="spellStart"/>
+      <w:r>
+        <w:t>bz_id</w:t>
+      </w:r>
+      <w:proofErr w:type="spellEnd"/>
+      <w:r>
+        <w:t xml:space="preserve"> odkazující na tabulku bazar.</w:t>
+      </w:r>
+    </w:p>
+    <w:p>
+      <w:pPr>
+        <w:pStyle w:val="Nadpis3"/>
+      </w:pPr>
+      <w:r>
+        <w:t xml:space="preserve">Tabulka </w:t>
+      </w:r>
+      <w:proofErr w:type="spellStart"/>
+      <w:r>
+        <w:t>chattr</w:t>
+      </w:r>
+      <w:proofErr w:type="spellEnd"/>
+    </w:p>
+    <w:p>
+      <w:pPr>
+        <w:pStyle w:val="po3nadpisu"/>
+      </w:pPr>
+      <w:r>
+        <w:rPr>
+          <w:noProof/>
+        </w:rPr>
+        <w:drawing>
+          <wp:inline distT="0" distB="0" distL="0" distR="0" wp14:anchorId="4B5C4EDE" wp14:editId="2F4A6521">
+            <wp:extent cx="3848100" cy="1552575"/>
+            <wp:effectExtent l="0" t="0" r="0" b="9525"/>
+            <wp:docPr id="11" name="Obrázek 11" descr="Obsah obrázku text&#10;&#10;Popis byl vytvořen automaticky"/>
+            <wp:cNvGraphicFramePr>
+              <a:graphicFrameLocks xmlns:a="http://schemas.openxmlformats.org/drawingml/2006/main" noChangeAspect="1"/>
+            </wp:cNvGraphicFramePr>
+            <a:graphic xmlns:a="http://schemas.openxmlformats.org/drawingml/2006/main">
+              <a:graphicData uri="http://schemas.openxmlformats.org/drawingml/2006/picture">
+                <pic:pic xmlns:pic="http://schemas.openxmlformats.org/drawingml/2006/picture">
+                  <pic:nvPicPr>
+                    <pic:cNvPr id="11" name="Obrázek 11" descr="Obsah obrázku text&#10;&#10;Popis byl vytvořen automaticky"/>
+                    <pic:cNvPicPr/>
+                  </pic:nvPicPr>
+                  <pic:blipFill>
+                    <a:blip r:embed="rId22"/>
+                    <a:stretch>
+                      <a:fillRect/>
+                    </a:stretch>
+                  </pic:blipFill>
+                  <pic:spPr>
+                    <a:xfrm>
+                      <a:off x="0" y="0"/>
+                      <a:ext cx="3848100" cy="1552575"/>
+                    </a:xfrm>
+                    <a:prstGeom prst="rect">
+                      <a:avLst/>
+                    </a:prstGeom>
+                  </pic:spPr>
+                </pic:pic>
+              </a:graphicData>
+            </a:graphic>
+          </wp:inline>
+        </w:drawing>
+      </w:r>
+    </w:p>
+    <w:p>
+      <w:pPr>
+        <w:pStyle w:val="po3nadpisu"/>
+      </w:pPr>
+      <w:r>
+        <w:lastRenderedPageBreak/>
+        <w:t xml:space="preserve">V této tabulce se odebrala vlastnost nullable ze sloupečků </w:t>
+      </w:r>
+      <w:proofErr w:type="spellStart"/>
+      <w:r>
+        <w:t>tr_datum</w:t>
+      </w:r>
+      <w:proofErr w:type="spellEnd"/>
+      <w:r>
+        <w:t xml:space="preserve"> a </w:t>
+      </w:r>
+      <w:proofErr w:type="spellStart"/>
+      <w:r>
+        <w:t>tr_odkaz</w:t>
+      </w:r>
+      <w:proofErr w:type="spellEnd"/>
+      <w:r>
+        <w:t xml:space="preserve"> a na sloupeček </w:t>
+      </w:r>
+      <w:proofErr w:type="spellStart"/>
+      <w:r>
+        <w:t>tr_datum</w:t>
+      </w:r>
+      <w:proofErr w:type="spellEnd"/>
+      <w:r>
+        <w:t xml:space="preserve"> byla zároveň přidána defaultní hodnota. Dále na sloupeček </w:t>
+      </w:r>
+      <w:proofErr w:type="spellStart"/>
+      <w:r>
+        <w:t>tr_autor</w:t>
+      </w:r>
+      <w:proofErr w:type="spellEnd"/>
+      <w:r>
+        <w:t xml:space="preserve"> byl přidán cizí klíč odkazující na tabulku uživatelé.</w:t>
+      </w:r>
+    </w:p>
+    <w:p>
+      <w:pPr>
+        <w:pStyle w:val="Nadpis3"/>
+      </w:pPr>
+      <w:r>
+        <w:t xml:space="preserve">Tabulka </w:t>
+      </w:r>
+      <w:proofErr w:type="gramStart"/>
+      <w:r>
+        <w:t>diskuze</w:t>
+      </w:r>
+      <w:proofErr w:type="gramEnd"/>
+    </w:p>
+    <w:p>
+      <w:pPr>
+        <w:pStyle w:val="po3nadpisu"/>
+      </w:pPr>
+      <w:r>
+        <w:rPr>
+          <w:noProof/>
+        </w:rPr>
+        <w:drawing>
+          <wp:inline distT="0" distB="0" distL="0" distR="0" wp14:anchorId="6F276F4C" wp14:editId="56E5B0D1">
+            <wp:extent cx="3876675" cy="1571625"/>
+            <wp:effectExtent l="0" t="0" r="9525" b="9525"/>
+            <wp:docPr id="12" name="Obrázek 12" descr="Obsah obrázku text&#10;&#10;Popis byl vytvořen automaticky"/>
+            <wp:cNvGraphicFramePr>
+              <a:graphicFrameLocks xmlns:a="http://schemas.openxmlformats.org/drawingml/2006/main" noChangeAspect="1"/>
+            </wp:cNvGraphicFramePr>
+            <a:graphic xmlns:a="http://schemas.openxmlformats.org/drawingml/2006/main">
+              <a:graphicData uri="http://schemas.openxmlformats.org/drawingml/2006/picture">
+                <pic:pic xmlns:pic="http://schemas.openxmlformats.org/drawingml/2006/picture">
+                  <pic:nvPicPr>
+                    <pic:cNvPr id="12" name="Obrázek 12" descr="Obsah obrázku text&#10;&#10;Popis byl vytvořen automaticky"/>
+                    <pic:cNvPicPr/>
+                  </pic:nvPicPr>
+                  <pic:blipFill>
+                    <a:blip r:embed="rId23"/>
+                    <a:stretch>
+                      <a:fillRect/>
+                    </a:stretch>
+                  </pic:blipFill>
+                  <pic:spPr>
+                    <a:xfrm>
+                      <a:off x="0" y="0"/>
+                      <a:ext cx="3876675" cy="1571625"/>
+                    </a:xfrm>
+                    <a:prstGeom prst="rect">
+                      <a:avLst/>
+                    </a:prstGeom>
+                  </pic:spPr>
+                </pic:pic>
+              </a:graphicData>
+            </a:graphic>
+          </wp:inline>
+        </w:drawing>
+      </w:r>
+    </w:p>
+    <w:p>
+      <w:pPr>
+        <w:pStyle w:val="po3nadpisu"/>
+      </w:pPr>
+      <w:r>
+        <w:t xml:space="preserve">V táto tabulce byla opět vlastnost nullable na sloupečku </w:t>
+      </w:r>
+      <w:proofErr w:type="spellStart"/>
+      <w:r>
+        <w:t>di_datum</w:t>
+      </w:r>
+      <w:proofErr w:type="spellEnd"/>
+      <w:r>
+        <w:t xml:space="preserve"> nahrazena defaultní hodnotou. A na sloupec </w:t>
+      </w:r>
+      <w:proofErr w:type="spellStart"/>
+      <w:r>
+        <w:t>di_autor</w:t>
+      </w:r>
+      <w:proofErr w:type="spellEnd"/>
+      <w:r>
+        <w:t xml:space="preserve"> byl přidán cizí klíč.</w:t>
+      </w:r>
+    </w:p>
+    <w:p>
+      <w:pPr>
+        <w:pStyle w:val="Nadpis3"/>
+      </w:pPr>
+      <w:r>
+        <w:t xml:space="preserve">Tabulka </w:t>
+      </w:r>
+      <w:proofErr w:type="spellStart"/>
+      <w:r>
+        <w:t>login_check</w:t>
+      </w:r>
+      <w:proofErr w:type="spellEnd"/>
+    </w:p>
+    <w:p>
+      <w:pPr>
+        <w:pStyle w:val="po3nadpisu"/>
+      </w:pPr>
+      <w:r>
+        <w:rPr>
+          <w:noProof/>
+        </w:rPr>
+        <w:drawing>
+          <wp:inline distT="0" distB="0" distL="0" distR="0" wp14:anchorId="01712539" wp14:editId="6CADA511">
+            <wp:extent cx="3743325" cy="1133475"/>
+            <wp:effectExtent l="0" t="0" r="9525" b="9525"/>
+            <wp:docPr id="32" name="Obrázek 32" descr="Obsah obrázku text, stůl&#10;&#10;Popis byl vytvořen automaticky"/>
+            <wp:cNvGraphicFramePr>
+              <a:graphicFrameLocks xmlns:a="http://schemas.openxmlformats.org/drawingml/2006/main" noChangeAspect="1"/>
+            </wp:cNvGraphicFramePr>
+            <a:graphic xmlns:a="http://schemas.openxmlformats.org/drawingml/2006/main">
+              <a:graphicData uri="http://schemas.openxmlformats.org/drawingml/2006/picture">
+                <pic:pic xmlns:pic="http://schemas.openxmlformats.org/drawingml/2006/picture">
+                  <pic:nvPicPr>
+                    <pic:cNvPr id="32" name="Obrázek 32" descr="Obsah obrázku text, stůl&#10;&#10;Popis byl vytvořen automaticky"/>
+                    <pic:cNvPicPr/>
+                  </pic:nvPicPr>
+                  <pic:blipFill>
+                    <a:blip r:embed="rId24"/>
+                    <a:stretch>
+                      <a:fillRect/>
+                    </a:stretch>
+                  </pic:blipFill>
+                  <pic:spPr>
+                    <a:xfrm>
+                      <a:off x="0" y="0"/>
+                      <a:ext cx="3743325" cy="1133475"/>
+                    </a:xfrm>
+                    <a:prstGeom prst="rect">
+                      <a:avLst/>
+                    </a:prstGeom>
+                  </pic:spPr>
+                </pic:pic>
+              </a:graphicData>
+            </a:graphic>
+          </wp:inline>
+        </w:drawing>
+      </w:r>
+    </w:p>
+    <w:p>
+      <w:pPr>
+        <w:pStyle w:val="po3nadpisu"/>
+      </w:pPr>
+      <w:r>
+        <w:t xml:space="preserve">V této tabulce byl pouze přidán cizí klíč na sloupeček </w:t>
+      </w:r>
+      <w:proofErr w:type="spellStart"/>
+      <w:r>
+        <w:t>lc_</w:t>
+      </w:r>
+      <w:r>
+        <w:t>uzid</w:t>
+      </w:r>
+      <w:proofErr w:type="spellEnd"/>
+      <w:r>
+        <w:t xml:space="preserve"> odkazující na tabulku uživatelé.</w:t>
+      </w:r>
+    </w:p>
+    <w:p>
+      <w:pPr>
+        <w:pStyle w:val="Nadpis3"/>
+      </w:pPr>
+      <w:r>
+        <w:t xml:space="preserve">Tabulka </w:t>
+      </w:r>
+      <w:proofErr w:type="spellStart"/>
+      <w:r>
+        <w:t>obleceni</w:t>
+      </w:r>
+      <w:proofErr w:type="spellEnd"/>
+    </w:p>
+    <w:p>
+      <w:pPr>
+        <w:pStyle w:val="po3nadpisu"/>
+      </w:pPr>
+      <w:r>
+        <w:rPr>
+          <w:noProof/>
+        </w:rPr>
+        <w:drawing>
+          <wp:inline distT="0" distB="0" distL="0" distR="0" wp14:anchorId="334B528A" wp14:editId="6BAA4DC6">
+            <wp:extent cx="4152900" cy="1581150"/>
+            <wp:effectExtent l="0" t="0" r="0" b="0"/>
+            <wp:docPr id="13" name="Obrázek 13" descr="Obsah obrázku text, stůl&#10;&#10;Popis byl vytvořen automaticky"/>
+            <wp:cNvGraphicFramePr>
+              <a:graphicFrameLocks xmlns:a="http://schemas.openxmlformats.org/drawingml/2006/main" noChangeAspect="1"/>
+            </wp:cNvGraphicFramePr>
+            <a:graphic xmlns:a="http://schemas.openxmlformats.org/drawingml/2006/main">
+              <a:graphicData uri="http://schemas.openxmlformats.org/drawingml/2006/picture">
+                <pic:pic xmlns:pic="http://schemas.openxmlformats.org/drawingml/2006/picture">
+                  <pic:nvPicPr>
+                    <pic:cNvPr id="13" name="Obrázek 13" descr="Obsah obrázku text, stůl&#10;&#10;Popis byl vytvořen automaticky"/>
+                    <pic:cNvPicPr/>
+                  </pic:nvPicPr>
+                  <pic:blipFill>
+                    <a:blip r:embed="rId25"/>
+                    <a:stretch>
+                      <a:fillRect/>
+                    </a:stretch>
+                  </pic:blipFill>
+                  <pic:spPr>
+                    <a:xfrm>
+                      <a:off x="0" y="0"/>
+                      <a:ext cx="4152900" cy="1581150"/>
+                    </a:xfrm>
+                    <a:prstGeom prst="rect">
+                      <a:avLst/>
+                    </a:prstGeom>
+                  </pic:spPr>
+                </pic:pic>
+              </a:graphicData>
+            </a:graphic>
+          </wp:inline>
+        </w:drawing>
+      </w:r>
+    </w:p>
+    <w:p>
+      <w:pPr>
+        <w:pStyle w:val="po3nadpisu"/>
+      </w:pPr>
+      <w:r>
+        <w:t xml:space="preserve">V této tabulce byl pouze přidán cizí klíč na sloupeček </w:t>
+      </w:r>
+      <w:proofErr w:type="spellStart"/>
+      <w:r>
+        <w:t>uz_id</w:t>
+      </w:r>
+      <w:proofErr w:type="spellEnd"/>
+      <w:r>
+        <w:t xml:space="preserve"> odkazující na tabulku uživatelé.</w:t>
+      </w:r>
+    </w:p>
+    <w:p>
+      <w:pPr>
+        <w:pStyle w:val="Nadpis3"/>
+      </w:pPr>
+      <w:r>
+        <w:lastRenderedPageBreak/>
+        <w:t>Tabulka</w:t>
+      </w:r>
+      <w:r>
+        <w:t xml:space="preserve"> </w:t>
+      </w:r>
+      <w:proofErr w:type="spellStart"/>
+      <w:r>
+        <w:t>poradani</w:t>
+      </w:r>
+      <w:proofErr w:type="spellEnd"/>
+    </w:p>
+    <w:p>
+      <w:pPr>
+        <w:pStyle w:val="po3nadpisu"/>
+      </w:pPr>
+      <w:r>
+        <w:t xml:space="preserve"> </w:t>
+      </w:r>
+      <w:r>
+        <w:rPr>
+          <w:noProof/>
+        </w:rPr>
+        <w:drawing>
+          <wp:inline distT="0" distB="0" distL="0" distR="0" wp14:anchorId="52CD4C52" wp14:editId="28F5C241">
+            <wp:extent cx="4124325" cy="1133475"/>
+            <wp:effectExtent l="0" t="0" r="9525" b="9525"/>
+            <wp:docPr id="14" name="Obrázek 14" descr="Obsah obrázku stůl&#10;&#10;Popis byl vytvořen automaticky"/>
+            <wp:cNvGraphicFramePr>
+              <a:graphicFrameLocks xmlns:a="http://schemas.openxmlformats.org/drawingml/2006/main" noChangeAspect="1"/>
+            </wp:cNvGraphicFramePr>
+            <a:graphic xmlns:a="http://schemas.openxmlformats.org/drawingml/2006/main">
+              <a:graphicData uri="http://schemas.openxmlformats.org/drawingml/2006/picture">
+                <pic:pic xmlns:pic="http://schemas.openxmlformats.org/drawingml/2006/picture">
+                  <pic:nvPicPr>
+                    <pic:cNvPr id="14" name="Obrázek 14" descr="Obsah obrázku stůl&#10;&#10;Popis byl vytvořen automaticky"/>
+                    <pic:cNvPicPr/>
+                  </pic:nvPicPr>
+                  <pic:blipFill>
+                    <a:blip r:embed="rId26"/>
+                    <a:stretch>
+                      <a:fillRect/>
+                    </a:stretch>
+                  </pic:blipFill>
+                  <pic:spPr>
+                    <a:xfrm>
+                      <a:off x="0" y="0"/>
+                      <a:ext cx="4124325" cy="1133475"/>
+                    </a:xfrm>
+                    <a:prstGeom prst="rect">
+                      <a:avLst/>
+                    </a:prstGeom>
+                  </pic:spPr>
+                </pic:pic>
+              </a:graphicData>
+            </a:graphic>
+          </wp:inline>
+        </w:drawing>
+      </w:r>
+    </w:p>
+    <w:p>
+      <w:pPr>
+        <w:pStyle w:val="po3nadpisu"/>
+      </w:pPr>
+      <w:r>
+        <w:t xml:space="preserve">Z této tabulky byla odebrána defaultní hodnota ze sloupečku </w:t>
+      </w:r>
+      <w:proofErr w:type="spellStart"/>
+      <w:r>
+        <w:t>uz_id</w:t>
+      </w:r>
+      <w:proofErr w:type="spellEnd"/>
+      <w:r>
+        <w:t xml:space="preserve">, která </w:t>
+      </w:r>
+      <w:r>
+        <w:t>vkládala 0,</w:t>
+      </w:r>
+      <w:r>
+        <w:t xml:space="preserve"> a </w:t>
+      </w:r>
+      <w:r>
+        <w:t>zároveň na</w:t>
+      </w:r>
+      <w:r>
+        <w:t xml:space="preserve"> něj byl přidán cizí klíč odkazující na tabulku uživatelé.</w:t>
+      </w:r>
+    </w:p>
+    <w:p>
+      <w:pPr>
+        <w:pStyle w:val="Nadpis3"/>
+      </w:pPr>
+      <w:r>
+        <w:t xml:space="preserve">Tabulka </w:t>
+      </w:r>
+      <w:proofErr w:type="spellStart"/>
+      <w:r>
+        <w:t>prihlasky</w:t>
+      </w:r>
+      <w:proofErr w:type="spellEnd"/>
+    </w:p>
+    <w:p>
+      <w:pPr>
+        <w:pStyle w:val="po3nadpisu"/>
+      </w:pPr>
+      <w:r>
+        <w:rPr>
+          <w:noProof/>
+        </w:rPr>
+        <w:drawing>
+          <wp:inline distT="0" distB="0" distL="0" distR="0" wp14:anchorId="28F1E22A" wp14:editId="627E2698">
+            <wp:extent cx="4648200" cy="3048000"/>
+            <wp:effectExtent l="0" t="0" r="0" b="0"/>
+            <wp:docPr id="15" name="Obrázek 15" descr="Obsah obrázku stůl&#10;&#10;Popis byl vytvořen automaticky"/>
+            <wp:cNvGraphicFramePr>
+              <a:graphicFrameLocks xmlns:a="http://schemas.openxmlformats.org/drawingml/2006/main" noChangeAspect="1"/>
+            </wp:cNvGraphicFramePr>
+            <a:graphic xmlns:a="http://schemas.openxmlformats.org/drawingml/2006/main">
+              <a:graphicData uri="http://schemas.openxmlformats.org/drawingml/2006/picture">
+                <pic:pic xmlns:pic="http://schemas.openxmlformats.org/drawingml/2006/picture">
+                  <pic:nvPicPr>
+                    <pic:cNvPr id="15" name="Obrázek 15" descr="Obsah obrázku stůl&#10;&#10;Popis byl vytvořen automaticky"/>
+                    <pic:cNvPicPr/>
+                  </pic:nvPicPr>
+                  <pic:blipFill>
+                    <a:blip r:embed="rId27"/>
+                    <a:stretch>
+                      <a:fillRect/>
+                    </a:stretch>
+                  </pic:blipFill>
+                  <pic:spPr>
+                    <a:xfrm>
+                      <a:off x="0" y="0"/>
+                      <a:ext cx="4648200" cy="3048000"/>
+                    </a:xfrm>
+                    <a:prstGeom prst="rect">
+                      <a:avLst/>
+                    </a:prstGeom>
+                  </pic:spPr>
+                </pic:pic>
+              </a:graphicData>
+            </a:graphic>
+          </wp:inline>
+        </w:drawing>
+      </w:r>
+    </w:p>
+    <w:p>
+      <w:pPr>
+        <w:pStyle w:val="po3nadpisu"/>
+      </w:pPr>
+      <w:r>
+        <w:t xml:space="preserve">V této tabulce bylo potřeba přidat sloupeček </w:t>
+      </w:r>
+      <w:proofErr w:type="spellStart"/>
+      <w:r>
+        <w:t>pr_datum_admin</w:t>
+      </w:r>
+      <w:proofErr w:type="spellEnd"/>
+      <w:r>
+        <w:t xml:space="preserve">, jelikož admin původně, když upravil tabulku, přepsal sloupeček </w:t>
+      </w:r>
+      <w:proofErr w:type="spellStart"/>
+      <w:r>
+        <w:t>pr_datum_prihlaseni</w:t>
+      </w:r>
+      <w:proofErr w:type="spellEnd"/>
+      <w:r>
+        <w:t>, čímž jsme přišli o data kdy se přihlásil na závod uživatel.</w:t>
+      </w:r>
+    </w:p>
+    <w:p>
+      <w:pPr>
+        <w:pStyle w:val="po3nadpisu"/>
+      </w:pPr>
+      <w:r>
+        <w:t xml:space="preserve">Dále zde byli přidány cizí klíče na sloupečky </w:t>
+      </w:r>
+      <w:proofErr w:type="spellStart"/>
+      <w:r>
+        <w:t>uz_id</w:t>
+      </w:r>
+      <w:proofErr w:type="spellEnd"/>
+      <w:r>
+        <w:t xml:space="preserve"> a </w:t>
+      </w:r>
+      <w:proofErr w:type="spellStart"/>
+      <w:r>
+        <w:t>za_id</w:t>
+      </w:r>
+      <w:proofErr w:type="spellEnd"/>
+      <w:r>
+        <w:t xml:space="preserve"> odkazující na tabulky uživatelé a </w:t>
+      </w:r>
+      <w:r>
+        <w:t>z</w:t>
+      </w:r>
+      <w:r>
+        <w:t>á</w:t>
+      </w:r>
+      <w:r>
+        <w:t>vody.</w:t>
+      </w:r>
+    </w:p>
+    <w:p>
+      <w:pPr>
+        <w:pStyle w:val="po3nadpisu"/>
+      </w:pPr>
+      <w:r>
+        <w:t xml:space="preserve">Přidala se zde defaultní hodnota na sloupeček </w:t>
+      </w:r>
+      <w:proofErr w:type="spellStart"/>
+      <w:r>
+        <w:t>pr_datum_prihlaseni</w:t>
+      </w:r>
+      <w:proofErr w:type="spellEnd"/>
+      <w:r>
+        <w:t xml:space="preserve"> a byli odebrány defaultní hodnoty ze sloupců </w:t>
+      </w:r>
+      <w:proofErr w:type="spellStart"/>
+      <w:r>
+        <w:t>uz_id</w:t>
+      </w:r>
+      <w:proofErr w:type="spellEnd"/>
+      <w:r>
+        <w:t xml:space="preserve"> a </w:t>
+      </w:r>
+      <w:proofErr w:type="spellStart"/>
+      <w:r>
+        <w:t>za_id</w:t>
+      </w:r>
+      <w:proofErr w:type="spellEnd"/>
+      <w:r>
+        <w:t>.</w:t>
+      </w:r>
+    </w:p>
+    <w:p>
+      <w:pPr>
+        <w:pStyle w:val="po3nadpisu"/>
+      </w:pPr>
+      <w:r>
+        <w:t xml:space="preserve">A přidal se sloupec </w:t>
+      </w:r>
+      <w:proofErr w:type="spellStart"/>
+      <w:r>
+        <w:t>pr_id</w:t>
+      </w:r>
+      <w:proofErr w:type="spellEnd"/>
+      <w:r>
+        <w:t xml:space="preserve"> který </w:t>
+      </w:r>
+      <w:proofErr w:type="gramStart"/>
+      <w:r>
+        <w:t>slouží</w:t>
+      </w:r>
+      <w:proofErr w:type="gramEnd"/>
+      <w:r>
+        <w:t xml:space="preserve"> jako primární klíč.</w:t>
+      </w:r>
+    </w:p>
+    <w:p>
+      <w:pPr>
+        <w:pStyle w:val="po3nadpisu"/>
+      </w:pPr>
+      <w:r>
+        <w:t xml:space="preserve">Sloupeček </w:t>
+      </w:r>
+      <w:proofErr w:type="spellStart"/>
+      <w:r>
+        <w:t>pr_datum</w:t>
+      </w:r>
+      <w:proofErr w:type="spellEnd"/>
+      <w:r>
+        <w:t xml:space="preserve"> by mohl být odstraněn, protože je v něm stejná informace jako v tabulce závody, ale klient ho tam chtěl nechat kvůli řazení.</w:t>
+      </w:r>
+    </w:p>
+    <w:p>
+      <w:pPr>
+        <w:pStyle w:val="po3nadpisu"/>
+      </w:pPr>
+      <w:r>
+        <w:lastRenderedPageBreak/>
+        <w:t xml:space="preserve">Do sloupečku </w:t>
+      </w:r>
+      <w:proofErr w:type="spellStart"/>
+      <w:r>
+        <w:t>pr_kategorie</w:t>
+      </w:r>
+      <w:proofErr w:type="spellEnd"/>
+      <w:r>
+        <w:t xml:space="preserve"> by se nově mělo správně ukládat id kategorie a nastavit cizí klíč, ale klientovy se toto řešení zdálo nepřehledné, proto se zanechalo ukládání </w:t>
+      </w:r>
+      <w:proofErr w:type="spellStart"/>
+      <w:r>
+        <w:t>varcharové</w:t>
+      </w:r>
+      <w:proofErr w:type="spellEnd"/>
+      <w:r>
+        <w:t xml:space="preserve"> hodnoty kategorie.</w:t>
+      </w:r>
+    </w:p>
+    <w:p>
+      <w:pPr>
+        <w:pStyle w:val="Nadpis3"/>
+      </w:pPr>
+      <w:r>
+        <w:t xml:space="preserve">Tabulka </w:t>
+      </w:r>
+      <w:proofErr w:type="spellStart"/>
+      <w:r>
+        <w:t>prihlaskyvic</w:t>
+      </w:r>
+      <w:proofErr w:type="spellEnd"/>
+    </w:p>
+    <w:p>
+      <w:pPr>
+        <w:pStyle w:val="po3nadpisu"/>
+      </w:pPr>
+      <w:r>
+        <w:rPr>
+          <w:noProof/>
+        </w:rPr>
+        <w:drawing>
+          <wp:inline distT="0" distB="0" distL="0" distR="0" wp14:anchorId="6CD49E37" wp14:editId="33C694F9">
+            <wp:extent cx="4381500" cy="3895725"/>
+            <wp:effectExtent l="0" t="0" r="0" b="9525"/>
+            <wp:docPr id="16" name="Obrázek 16" descr="Obsah obrázku stůl&#10;&#10;Popis byl vytvořen automaticky"/>
+            <wp:cNvGraphicFramePr>
+              <a:graphicFrameLocks xmlns:a="http://schemas.openxmlformats.org/drawingml/2006/main" noChangeAspect="1"/>
+            </wp:cNvGraphicFramePr>
+            <a:graphic xmlns:a="http://schemas.openxmlformats.org/drawingml/2006/main">
+              <a:graphicData uri="http://schemas.openxmlformats.org/drawingml/2006/picture">
+                <pic:pic xmlns:pic="http://schemas.openxmlformats.org/drawingml/2006/picture">
+                  <pic:nvPicPr>
+                    <pic:cNvPr id="16" name="Obrázek 16" descr="Obsah obrázku stůl&#10;&#10;Popis byl vytvořen automaticky"/>
+                    <pic:cNvPicPr/>
+                  </pic:nvPicPr>
+                  <pic:blipFill>
+                    <a:blip r:embed="rId28"/>
+                    <a:stretch>
+                      <a:fillRect/>
+                    </a:stretch>
+                  </pic:blipFill>
+                  <pic:spPr>
+                    <a:xfrm>
+                      <a:off x="0" y="0"/>
+                      <a:ext cx="4381500" cy="3895725"/>
+                    </a:xfrm>
+                    <a:prstGeom prst="rect">
+                      <a:avLst/>
+                    </a:prstGeom>
+                  </pic:spPr>
+                </pic:pic>
+              </a:graphicData>
+            </a:graphic>
+          </wp:inline>
+        </w:drawing>
+      </w:r>
+    </w:p>
+    <w:p>
+      <w:pPr>
+        <w:pStyle w:val="po3nadpisu"/>
+      </w:pPr>
+      <w:r>
+        <w:t xml:space="preserve">Do této tabulky byl přidán sloupeček </w:t>
+      </w:r>
+      <w:proofErr w:type="spellStart"/>
+      <w:r>
+        <w:t>pr_id</w:t>
+      </w:r>
+      <w:proofErr w:type="spellEnd"/>
+      <w:r>
+        <w:t xml:space="preserve"> a nastaven jako primární identifikátor.</w:t>
+      </w:r>
+    </w:p>
+    <w:p>
+      <w:pPr>
+        <w:pStyle w:val="po3nadpisu"/>
+      </w:pPr>
+      <w:r>
+        <w:t xml:space="preserve">Na sloupeček </w:t>
+      </w:r>
+      <w:proofErr w:type="spellStart"/>
+      <w:r>
+        <w:t>pr_datumprihl</w:t>
+      </w:r>
+      <w:proofErr w:type="spellEnd"/>
+      <w:r>
+        <w:t xml:space="preserve"> byla přidána defaultní hodnota a odstraněna původní vlastnost nullable.</w:t>
+      </w:r>
+    </w:p>
+    <w:p>
+      <w:pPr>
+        <w:pStyle w:val="po3nadpisu"/>
+      </w:pPr>
+      <w:r>
+        <w:t xml:space="preserve">Sloupeček </w:t>
+      </w:r>
+      <w:proofErr w:type="spellStart"/>
+      <w:r>
+        <w:t>pr_kategorie</w:t>
+      </w:r>
+      <w:proofErr w:type="spellEnd"/>
+      <w:r>
+        <w:t xml:space="preserve"> na tom je problematicky stejně jak to je již vysvětleno víše u jednodenních přihlášek.</w:t>
+      </w:r>
+    </w:p>
+    <w:p>
+      <w:pPr>
+        <w:pStyle w:val="po3nadpisu"/>
+      </w:pPr>
+    </w:p>
+    <w:p>
+      <w:pPr>
+        <w:pStyle w:val="po3nadpisu"/>
+      </w:pPr>
+    </w:p>
+    <w:p>
+      <w:pPr>
+        <w:pStyle w:val="Nadpis3"/>
+      </w:pPr>
+      <w:r>
+        <w:lastRenderedPageBreak/>
+        <w:t xml:space="preserve">Tabulka </w:t>
+      </w:r>
+      <w:proofErr w:type="spellStart"/>
+      <w:r>
+        <w:t>soutez_odpovedi</w:t>
+      </w:r>
+      <w:proofErr w:type="spellEnd"/>
+    </w:p>
+    <w:p>
+      <w:pPr>
+        <w:pStyle w:val="po3nadpisu"/>
+      </w:pPr>
+      <w:r>
+        <w:rPr>
+          <w:noProof/>
+        </w:rPr>
+        <w:drawing>
+          <wp:inline distT="0" distB="0" distL="0" distR="0" wp14:anchorId="2625AADE" wp14:editId="0E18DFBE">
+            <wp:extent cx="3943350" cy="2190750"/>
+            <wp:effectExtent l="0" t="0" r="0" b="0"/>
+            <wp:docPr id="17" name="Obrázek 17" descr="Obsah obrázku text, stůl&#10;&#10;Popis byl vytvořen automaticky"/>
+            <wp:cNvGraphicFramePr>
+              <a:graphicFrameLocks xmlns:a="http://schemas.openxmlformats.org/drawingml/2006/main" noChangeAspect="1"/>
+            </wp:cNvGraphicFramePr>
+            <a:graphic xmlns:a="http://schemas.openxmlformats.org/drawingml/2006/main">
+              <a:graphicData uri="http://schemas.openxmlformats.org/drawingml/2006/picture">
+                <pic:pic xmlns:pic="http://schemas.openxmlformats.org/drawingml/2006/picture">
+                  <pic:nvPicPr>
+                    <pic:cNvPr id="17" name="Obrázek 17" descr="Obsah obrázku text, stůl&#10;&#10;Popis byl vytvořen automaticky"/>
+                    <pic:cNvPicPr/>
+                  </pic:nvPicPr>
+                  <pic:blipFill>
+                    <a:blip r:embed="rId29"/>
+                    <a:stretch>
+                      <a:fillRect/>
+                    </a:stretch>
+                  </pic:blipFill>
+                  <pic:spPr>
+                    <a:xfrm>
+                      <a:off x="0" y="0"/>
+                      <a:ext cx="3943350" cy="2190750"/>
+                    </a:xfrm>
+                    <a:prstGeom prst="rect">
+                      <a:avLst/>
+                    </a:prstGeom>
+                  </pic:spPr>
+                </pic:pic>
+              </a:graphicData>
+            </a:graphic>
+          </wp:inline>
+        </w:drawing>
+      </w:r>
+    </w:p>
+    <w:p>
+      <w:pPr>
+        <w:pStyle w:val="po3nadpisu"/>
+      </w:pPr>
+      <w:r>
+        <w:t xml:space="preserve">Do této tabulky byl přidán sloupeček </w:t>
+      </w:r>
+      <w:proofErr w:type="spellStart"/>
+      <w:r>
+        <w:t>sod_id</w:t>
+      </w:r>
+      <w:proofErr w:type="spellEnd"/>
+      <w:r>
+        <w:t xml:space="preserve"> a byl nastaven jako primární klíč. </w:t>
+      </w:r>
+    </w:p>
+    <w:p>
+      <w:pPr>
+        <w:pStyle w:val="po3nadpisu"/>
+      </w:pPr>
+      <w:r>
+        <w:t xml:space="preserve">Dále sloupečku </w:t>
+      </w:r>
+      <w:proofErr w:type="spellStart"/>
+      <w:r>
+        <w:t>sod_datum</w:t>
+      </w:r>
+      <w:proofErr w:type="spellEnd"/>
+      <w:r>
+        <w:t xml:space="preserve"> byla odebrána vlastnost nullable a byla přidána defaultní hodnota.</w:t>
+      </w:r>
+    </w:p>
+    <w:p>
+      <w:pPr>
+        <w:pStyle w:val="po3nadpisu"/>
+      </w:pPr>
+      <w:r>
+        <w:t xml:space="preserve">A na sloupečky </w:t>
+      </w:r>
+      <w:proofErr w:type="spellStart"/>
+      <w:r>
+        <w:t>sot_id</w:t>
+      </w:r>
+      <w:proofErr w:type="spellEnd"/>
+      <w:r>
+        <w:t xml:space="preserve"> a </w:t>
+      </w:r>
+      <w:proofErr w:type="spellStart"/>
+      <w:r>
+        <w:t>uz_id</w:t>
+      </w:r>
+      <w:proofErr w:type="spellEnd"/>
+      <w:r>
+        <w:t xml:space="preserve"> byly přidány cizí klíče odkazující na tabulky uživatelé a </w:t>
+      </w:r>
+      <w:proofErr w:type="spellStart"/>
+      <w:r>
+        <w:t>soutez_otazky</w:t>
+      </w:r>
+      <w:proofErr w:type="spellEnd"/>
+      <w:r>
+        <w:t>.</w:t>
+      </w:r>
+    </w:p>
+    <w:p>
+      <w:pPr>
+        <w:pStyle w:val="Nadpis3"/>
+      </w:pPr>
+      <w:r>
+        <w:t xml:space="preserve">Tabulka </w:t>
+      </w:r>
+      <w:proofErr w:type="spellStart"/>
+      <w:r>
+        <w:t>soutez_otazky</w:t>
+      </w:r>
+      <w:proofErr w:type="spellEnd"/>
+    </w:p>
+    <w:p>
+      <w:pPr>
+        <w:pStyle w:val="po3nadpisu"/>
+      </w:pPr>
+      <w:r>
+        <w:rPr>
+          <w:noProof/>
+        </w:rPr>
+        <w:drawing>
+          <wp:inline distT="0" distB="0" distL="0" distR="0" wp14:anchorId="069F9382" wp14:editId="32EA8C1D">
+            <wp:extent cx="3933825" cy="3905250"/>
+            <wp:effectExtent l="0" t="0" r="9525" b="0"/>
+            <wp:docPr id="18" name="Obrázek 18" descr="Obsah obrázku stůl&#10;&#10;Popis byl vytvořen automaticky"/>
+            <wp:cNvGraphicFramePr>
+              <a:graphicFrameLocks xmlns:a="http://schemas.openxmlformats.org/drawingml/2006/main" noChangeAspect="1"/>
+            </wp:cNvGraphicFramePr>
+            <a:graphic xmlns:a="http://schemas.openxmlformats.org/drawingml/2006/main">
+              <a:graphicData uri="http://schemas.openxmlformats.org/drawingml/2006/picture">
+                <pic:pic xmlns:pic="http://schemas.openxmlformats.org/drawingml/2006/picture">
+                  <pic:nvPicPr>
+                    <pic:cNvPr id="18" name="Obrázek 18" descr="Obsah obrázku stůl&#10;&#10;Popis byl vytvořen automaticky"/>
+                    <pic:cNvPicPr/>
+                  </pic:nvPicPr>
+                  <pic:blipFill>
+                    <a:blip r:embed="rId30"/>
+                    <a:stretch>
+                      <a:fillRect/>
+                    </a:stretch>
+                  </pic:blipFill>
+                  <pic:spPr>
+                    <a:xfrm>
+                      <a:off x="0" y="0"/>
+                      <a:ext cx="3933825" cy="3905250"/>
+                    </a:xfrm>
+                    <a:prstGeom prst="rect">
+                      <a:avLst/>
+                    </a:prstGeom>
+                  </pic:spPr>
+                </pic:pic>
+              </a:graphicData>
+            </a:graphic>
+          </wp:inline>
+        </w:drawing>
+      </w:r>
+    </w:p>
+    <w:p>
+      <w:pPr>
+        <w:pStyle w:val="po3nadpisu"/>
+      </w:pPr>
+      <w:r>
+        <w:lastRenderedPageBreak/>
+        <w:t xml:space="preserve">V této tabulce byla ze sloupců </w:t>
+      </w:r>
+      <w:proofErr w:type="spellStart"/>
+      <w:r>
+        <w:t>sot_start</w:t>
+      </w:r>
+      <w:proofErr w:type="spellEnd"/>
+      <w:r>
+        <w:t xml:space="preserve"> a </w:t>
+      </w:r>
+      <w:proofErr w:type="spellStart"/>
+      <w:r>
+        <w:t>sot_end</w:t>
+      </w:r>
+      <w:proofErr w:type="spellEnd"/>
+      <w:r>
+        <w:t xml:space="preserve"> odstraněna vlastnost nullable. A na sloupeček </w:t>
+      </w:r>
+      <w:proofErr w:type="spellStart"/>
+      <w:r>
+        <w:t>uz_id</w:t>
+      </w:r>
+      <w:proofErr w:type="spellEnd"/>
+      <w:r>
+        <w:t xml:space="preserve"> byl přidán cizí klíč odkazující na tabulku uživatelé.</w:t>
+      </w:r>
+    </w:p>
+    <w:p>
+      <w:pPr>
+        <w:pStyle w:val="Nadpis3"/>
+      </w:pPr>
+      <w:r>
+        <w:t xml:space="preserve">Tabulka </w:t>
+      </w:r>
+      <w:proofErr w:type="spellStart"/>
+      <w:r>
+        <w:t>termin</w:t>
+      </w:r>
+      <w:proofErr w:type="spellEnd"/>
+    </w:p>
+    <w:p>
+      <w:pPr>
+        <w:pStyle w:val="po3nadpisu"/>
+      </w:pPr>
+      <w:r>
+        <w:rPr>
+          <w:noProof/>
+        </w:rPr>
+        <w:drawing>
+          <wp:inline distT="0" distB="0" distL="0" distR="0" wp14:anchorId="246DCE7F" wp14:editId="2397A8B1">
+            <wp:extent cx="3829050" cy="714375"/>
+            <wp:effectExtent l="0" t="0" r="0" b="9525"/>
+            <wp:docPr id="19" name="Obrázek 19" descr="Obsah obrázku text&#10;&#10;Popis byl vytvořen automaticky"/>
+            <wp:cNvGraphicFramePr>
+              <a:graphicFrameLocks xmlns:a="http://schemas.openxmlformats.org/drawingml/2006/main" noChangeAspect="1"/>
+            </wp:cNvGraphicFramePr>
+            <a:graphic xmlns:a="http://schemas.openxmlformats.org/drawingml/2006/main">
+              <a:graphicData uri="http://schemas.openxmlformats.org/drawingml/2006/picture">
+                <pic:pic xmlns:pic="http://schemas.openxmlformats.org/drawingml/2006/picture">
+                  <pic:nvPicPr>
+                    <pic:cNvPr id="19" name="Obrázek 19" descr="Obsah obrázku text&#10;&#10;Popis byl vytvořen automaticky"/>
+                    <pic:cNvPicPr/>
+                  </pic:nvPicPr>
+                  <pic:blipFill>
+                    <a:blip r:embed="rId31"/>
+                    <a:stretch>
+                      <a:fillRect/>
+                    </a:stretch>
+                  </pic:blipFill>
+                  <pic:spPr>
+                    <a:xfrm>
+                      <a:off x="0" y="0"/>
+                      <a:ext cx="3829050" cy="714375"/>
+                    </a:xfrm>
+                    <a:prstGeom prst="rect">
+                      <a:avLst/>
+                    </a:prstGeom>
+                  </pic:spPr>
+                </pic:pic>
+              </a:graphicData>
+            </a:graphic>
+          </wp:inline>
+        </w:drawing>
+      </w:r>
+    </w:p>
+    <w:p>
+      <w:pPr>
+        <w:pStyle w:val="po3nadpisu"/>
+      </w:pPr>
+      <w:r>
+        <w:t>Tato tabulka je na uložení pouze jedné hodnoty. Celá tabulka by měla být předělána na tabulku konstant, protože toto je jediná konstanta v databázi a ostatní konstanty jsou uloženy v textovém souboru v aplikaci, ale klient si takové změny nepřeje, jelikož by si musel předělávat administrátorské rozhraní.</w:t>
+      </w:r>
+    </w:p>
+    <w:p>
+      <w:pPr>
+        <w:pStyle w:val="Nadpis3"/>
+      </w:pPr>
+      <w:r>
+        <w:t xml:space="preserve">Tabulka </w:t>
+      </w:r>
+      <w:proofErr w:type="spellStart"/>
+      <w:r>
+        <w:t>tmakce</w:t>
+      </w:r>
+      <w:proofErr w:type="spellEnd"/>
+    </w:p>
+    <w:p>
+      <w:pPr>
+        <w:pStyle w:val="po3nadpisu"/>
+      </w:pPr>
+      <w:r>
+        <w:rPr>
+          <w:noProof/>
+        </w:rPr>
+        <w:drawing>
+          <wp:inline distT="0" distB="0" distL="0" distR="0" wp14:anchorId="72D48BC2" wp14:editId="5F028816">
+            <wp:extent cx="3857625" cy="1571625"/>
+            <wp:effectExtent l="0" t="0" r="9525" b="9525"/>
+            <wp:docPr id="20" name="Obrázek 20" descr="Obsah obrázku text&#10;&#10;Popis byl vytvořen automaticky"/>
+            <wp:cNvGraphicFramePr>
+              <a:graphicFrameLocks xmlns:a="http://schemas.openxmlformats.org/drawingml/2006/main" noChangeAspect="1"/>
+            </wp:cNvGraphicFramePr>
+            <a:graphic xmlns:a="http://schemas.openxmlformats.org/drawingml/2006/main">
+              <a:graphicData uri="http://schemas.openxmlformats.org/drawingml/2006/picture">
+                <pic:pic xmlns:pic="http://schemas.openxmlformats.org/drawingml/2006/picture">
+                  <pic:nvPicPr>
+                    <pic:cNvPr id="20" name="Obrázek 20" descr="Obsah obrázku text&#10;&#10;Popis byl vytvořen automaticky"/>
+                    <pic:cNvPicPr/>
+                  </pic:nvPicPr>
+                  <pic:blipFill>
+                    <a:blip r:embed="rId32"/>
+                    <a:stretch>
+                      <a:fillRect/>
+                    </a:stretch>
+                  </pic:blipFill>
+                  <pic:spPr>
+                    <a:xfrm>
+                      <a:off x="0" y="0"/>
+                      <a:ext cx="3857625" cy="1571625"/>
+                    </a:xfrm>
+                    <a:prstGeom prst="rect">
+                      <a:avLst/>
+                    </a:prstGeom>
+                  </pic:spPr>
+                </pic:pic>
+              </a:graphicData>
+            </a:graphic>
+          </wp:inline>
+        </w:drawing>
+      </w:r>
+    </w:p>
+    <w:p>
+      <w:pPr>
+        <w:pStyle w:val="po3nadpisu"/>
+      </w:pPr>
+      <w:r>
+        <w:t xml:space="preserve">Do této tabulky byl pouze přidán cizí klíč na sloupeček </w:t>
+      </w:r>
+      <w:proofErr w:type="spellStart"/>
+      <w:r>
+        <w:t>uz_id</w:t>
+      </w:r>
+      <w:proofErr w:type="spellEnd"/>
+      <w:r>
+        <w:t xml:space="preserve"> odkazující na tabulku uživatelé</w:t>
+      </w:r>
+      <w:r>
+        <w:t xml:space="preserve"> a byla z něho odebrána defaultní hodnota 0</w:t>
+      </w:r>
+      <w:r>
+        <w:t>.</w:t>
+      </w:r>
+    </w:p>
+    <w:p>
+      <w:pPr>
+        <w:pStyle w:val="Nadpis3"/>
+      </w:pPr>
+      <w:r>
+        <w:t xml:space="preserve">Tabulka </w:t>
+      </w:r>
+      <w:proofErr w:type="spellStart"/>
+      <w:r>
+        <w:t>tmsoubor</w:t>
+      </w:r>
+      <w:proofErr w:type="spellEnd"/>
+    </w:p>
+    <w:p>
+      <w:pPr>
+        <w:pStyle w:val="po3nadpisu"/>
+      </w:pPr>
+      <w:r>
+        <w:rPr>
+          <w:noProof/>
+        </w:rPr>
+        <w:drawing>
+          <wp:inline distT="0" distB="0" distL="0" distR="0" wp14:anchorId="7173BA65" wp14:editId="7FC2A8AD">
+            <wp:extent cx="4000500" cy="1600200"/>
+            <wp:effectExtent l="0" t="0" r="0" b="0"/>
+            <wp:docPr id="22" name="Obrázek 22" descr="Obsah obrázku text, stůl&#10;&#10;Popis byl vytvořen automaticky"/>
+            <wp:cNvGraphicFramePr>
+              <a:graphicFrameLocks xmlns:a="http://schemas.openxmlformats.org/drawingml/2006/main" noChangeAspect="1"/>
+            </wp:cNvGraphicFramePr>
+            <a:graphic xmlns:a="http://schemas.openxmlformats.org/drawingml/2006/main">
+              <a:graphicData uri="http://schemas.openxmlformats.org/drawingml/2006/picture">
+                <pic:pic xmlns:pic="http://schemas.openxmlformats.org/drawingml/2006/picture">
+                  <pic:nvPicPr>
+                    <pic:cNvPr id="22" name="Obrázek 22" descr="Obsah obrázku text, stůl&#10;&#10;Popis byl vytvořen automaticky"/>
+                    <pic:cNvPicPr/>
+                  </pic:nvPicPr>
+                  <pic:blipFill>
+                    <a:blip r:embed="rId33"/>
+                    <a:stretch>
+                      <a:fillRect/>
+                    </a:stretch>
+                  </pic:blipFill>
+                  <pic:spPr>
+                    <a:xfrm>
+                      <a:off x="0" y="0"/>
+                      <a:ext cx="4000500" cy="1600200"/>
+                    </a:xfrm>
+                    <a:prstGeom prst="rect">
+                      <a:avLst/>
+                    </a:prstGeom>
+                  </pic:spPr>
+                </pic:pic>
+              </a:graphicData>
+            </a:graphic>
+          </wp:inline>
+        </w:drawing>
+      </w:r>
+    </w:p>
+    <w:p>
+      <w:pPr>
+        <w:pStyle w:val="po3nadpisu"/>
+      </w:pPr>
+      <w:r>
+        <w:t xml:space="preserve">Do této tabulky byl pouze přidán cizí klíč na sloupeček </w:t>
+      </w:r>
+      <w:proofErr w:type="spellStart"/>
+      <w:r>
+        <w:t>tm</w:t>
+      </w:r>
+      <w:r>
+        <w:t>_id</w:t>
+      </w:r>
+      <w:proofErr w:type="spellEnd"/>
+      <w:r>
+        <w:t xml:space="preserve"> odkazující na tabulku </w:t>
+      </w:r>
+      <w:proofErr w:type="spellStart"/>
+      <w:r>
+        <w:t>tmakce</w:t>
+      </w:r>
+      <w:proofErr w:type="spellEnd"/>
+      <w:r>
+        <w:t xml:space="preserve"> a byla z něho odebrána defaultní hodnota 0.</w:t>
+      </w:r>
+    </w:p>
+    <w:p>
+      <w:pPr>
+        <w:pStyle w:val="Nadpis3"/>
+      </w:pPr>
+      <w:r>
+        <w:lastRenderedPageBreak/>
+        <w:t xml:space="preserve">Tabulka </w:t>
+      </w:r>
+      <w:proofErr w:type="spellStart"/>
+      <w:r>
+        <w:t>uzivatele</w:t>
+      </w:r>
+      <w:proofErr w:type="spellEnd"/>
+    </w:p>
+    <w:p>
+      <w:pPr>
+        <w:pStyle w:val="po3nadpisu"/>
+      </w:pPr>
+      <w:r>
+        <w:rPr>
+          <w:noProof/>
+        </w:rPr>
+        <w:drawing>
+          <wp:inline distT="0" distB="0" distL="0" distR="0" wp14:anchorId="35A2ADB3" wp14:editId="3CEE83B2">
+            <wp:extent cx="4210050" cy="5848350"/>
+            <wp:effectExtent l="0" t="0" r="0" b="0"/>
+            <wp:docPr id="23" name="Obrázek 23" descr="Obsah obrázku stůl&#10;&#10;Popis byl vytvořen automaticky"/>
+            <wp:cNvGraphicFramePr>
+              <a:graphicFrameLocks xmlns:a="http://schemas.openxmlformats.org/drawingml/2006/main" noChangeAspect="1"/>
+            </wp:cNvGraphicFramePr>
+            <a:graphic xmlns:a="http://schemas.openxmlformats.org/drawingml/2006/main">
+              <a:graphicData uri="http://schemas.openxmlformats.org/drawingml/2006/picture">
+                <pic:pic xmlns:pic="http://schemas.openxmlformats.org/drawingml/2006/picture">
+                  <pic:nvPicPr>
+                    <pic:cNvPr id="23" name="Obrázek 23" descr="Obsah obrázku stůl&#10;&#10;Popis byl vytvořen automaticky"/>
+                    <pic:cNvPicPr/>
+                  </pic:nvPicPr>
+                  <pic:blipFill>
+                    <a:blip r:embed="rId34"/>
+                    <a:stretch>
+                      <a:fillRect/>
+                    </a:stretch>
+                  </pic:blipFill>
+                  <pic:spPr>
+                    <a:xfrm>
+                      <a:off x="0" y="0"/>
+                      <a:ext cx="4210050" cy="5848350"/>
+                    </a:xfrm>
+                    <a:prstGeom prst="rect">
+                      <a:avLst/>
+                    </a:prstGeom>
+                  </pic:spPr>
+                </pic:pic>
+              </a:graphicData>
+            </a:graphic>
+          </wp:inline>
+        </w:drawing>
+      </w:r>
+    </w:p>
+    <w:p>
+      <w:pPr>
+        <w:pStyle w:val="po3nadpisu"/>
+      </w:pPr>
+      <w:r>
+        <w:t>Na této tabulce nebyli provedeny žádné změny.</w:t>
+      </w:r>
+    </w:p>
+    <w:p>
+      <w:pPr>
+        <w:pStyle w:val="Nadpis3"/>
+      </w:pPr>
+      <w:r>
+        <w:t xml:space="preserve">Tabulka </w:t>
+      </w:r>
+      <w:r>
+        <w:t>vklady</w:t>
+      </w:r>
+    </w:p>
+    <w:p>
+      <w:pPr>
+        <w:pStyle w:val="po3nadpisu"/>
+      </w:pPr>
+      <w:r>
+        <w:rPr>
+          <w:noProof/>
+        </w:rPr>
+        <w:drawing>
+          <wp:inline distT="0" distB="0" distL="0" distR="0" wp14:anchorId="561E670C" wp14:editId="67642C05">
+            <wp:extent cx="4124325" cy="1562100"/>
+            <wp:effectExtent l="0" t="0" r="9525" b="0"/>
+            <wp:docPr id="24" name="Obrázek 24" descr="Obsah obrázku text&#10;&#10;Popis byl vytvořen automaticky"/>
+            <wp:cNvGraphicFramePr>
+              <a:graphicFrameLocks xmlns:a="http://schemas.openxmlformats.org/drawingml/2006/main" noChangeAspect="1"/>
+            </wp:cNvGraphicFramePr>
+            <a:graphic xmlns:a="http://schemas.openxmlformats.org/drawingml/2006/main">
+              <a:graphicData uri="http://schemas.openxmlformats.org/drawingml/2006/picture">
+                <pic:pic xmlns:pic="http://schemas.openxmlformats.org/drawingml/2006/picture">
+                  <pic:nvPicPr>
+                    <pic:cNvPr id="24" name="Obrázek 24" descr="Obsah obrázku text&#10;&#10;Popis byl vytvořen automaticky"/>
+                    <pic:cNvPicPr/>
+                  </pic:nvPicPr>
+                  <pic:blipFill>
+                    <a:blip r:embed="rId35"/>
+                    <a:stretch>
+                      <a:fillRect/>
+                    </a:stretch>
+                  </pic:blipFill>
+                  <pic:spPr>
+                    <a:xfrm>
+                      <a:off x="0" y="0"/>
+                      <a:ext cx="4124325" cy="1562100"/>
+                    </a:xfrm>
+                    <a:prstGeom prst="rect">
+                      <a:avLst/>
+                    </a:prstGeom>
+                  </pic:spPr>
+                </pic:pic>
+              </a:graphicData>
+            </a:graphic>
+          </wp:inline>
+        </w:drawing>
+      </w:r>
+    </w:p>
+    <w:p>
+      <w:pPr>
+        <w:pStyle w:val="po3nadpisu"/>
+      </w:pPr>
+      <w:r>
+        <w:lastRenderedPageBreak/>
+        <w:t xml:space="preserve">V této tabulce byla ze sloupečku </w:t>
+      </w:r>
+      <w:proofErr w:type="spellStart"/>
+      <w:r>
+        <w:t>vk_termin</w:t>
+      </w:r>
+      <w:proofErr w:type="spellEnd"/>
+      <w:r>
+        <w:t xml:space="preserve"> odebrána vlastnost nullable. A na sloupeček </w:t>
+      </w:r>
+      <w:proofErr w:type="spellStart"/>
+      <w:r>
+        <w:t>uz_id</w:t>
+      </w:r>
+      <w:proofErr w:type="spellEnd"/>
+      <w:r>
+        <w:t xml:space="preserve"> byl přidán cizí klíč odkazující na tabulku uživatelé.</w:t>
+      </w:r>
+    </w:p>
+    <w:p>
+      <w:pPr>
+        <w:pStyle w:val="Nadpis3"/>
+      </w:pPr>
+      <w:r>
+        <w:t xml:space="preserve">Tabulka </w:t>
+      </w:r>
+      <w:proofErr w:type="spellStart"/>
+      <w:r>
+        <w:t>zavody</w:t>
+      </w:r>
+      <w:proofErr w:type="spellEnd"/>
+    </w:p>
+    <w:p>
+      <w:pPr>
+        <w:pStyle w:val="po3nadpisu"/>
+      </w:pPr>
+      <w:r>
+        <w:rPr>
+          <w:noProof/>
+        </w:rPr>
+        <w:drawing>
+          <wp:inline distT="0" distB="0" distL="0" distR="0" wp14:anchorId="5F345184" wp14:editId="7528306F">
+            <wp:extent cx="4505325" cy="5819775"/>
+            <wp:effectExtent l="0" t="0" r="9525" b="9525"/>
+            <wp:docPr id="25" name="Obrázek 25" descr="Obsah obrázku stůl&#10;&#10;Popis byl vytvořen automaticky"/>
+            <wp:cNvGraphicFramePr>
+              <a:graphicFrameLocks xmlns:a="http://schemas.openxmlformats.org/drawingml/2006/main" noChangeAspect="1"/>
+            </wp:cNvGraphicFramePr>
+            <a:graphic xmlns:a="http://schemas.openxmlformats.org/drawingml/2006/main">
+              <a:graphicData uri="http://schemas.openxmlformats.org/drawingml/2006/picture">
+                <pic:pic xmlns:pic="http://schemas.openxmlformats.org/drawingml/2006/picture">
+                  <pic:nvPicPr>
+                    <pic:cNvPr id="25" name="Obrázek 25" descr="Obsah obrázku stůl&#10;&#10;Popis byl vytvořen automaticky"/>
+                    <pic:cNvPicPr/>
+                  </pic:nvPicPr>
+                  <pic:blipFill>
+                    <a:blip r:embed="rId36"/>
+                    <a:stretch>
+                      <a:fillRect/>
+                    </a:stretch>
+                  </pic:blipFill>
+                  <pic:spPr>
+                    <a:xfrm>
+                      <a:off x="0" y="0"/>
+                      <a:ext cx="4505325" cy="5819775"/>
+                    </a:xfrm>
+                    <a:prstGeom prst="rect">
+                      <a:avLst/>
+                    </a:prstGeom>
+                  </pic:spPr>
+                </pic:pic>
+              </a:graphicData>
+            </a:graphic>
+          </wp:inline>
+        </w:drawing>
+      </w:r>
+    </w:p>
+    <w:p>
+      <w:pPr>
+        <w:pStyle w:val="po3nadpisu"/>
+      </w:pPr>
+      <w:r>
+        <w:t xml:space="preserve">Z této tabulky vylo odebráno několik sloupečků, které deklarovali kategorie a vklady pro dané kategorie, a tyto sloupečky byli nahrazeny novou tabulkou </w:t>
+      </w:r>
+      <w:proofErr w:type="spellStart"/>
+      <w:r>
+        <w:t>zavody_kategorie</w:t>
+      </w:r>
+      <w:proofErr w:type="spellEnd"/>
+      <w:r>
+        <w:t xml:space="preserve">. Původní řešení bylo osm sloupečků pro kategorie a osm pro vklady k těmto kategoriím, ale problém byl, že na každém závodě byl jiný počet kategorií, a tím pádem nebyli většinou všechny tyto sloupečky využity. Proto se nahradili novou tabulkou kde je nyní jedno kolik </w:t>
+      </w:r>
+      <w:proofErr w:type="gramStart"/>
+      <w:r>
+        <w:t>kategorií</w:t>
+      </w:r>
+      <w:proofErr w:type="gramEnd"/>
+      <w:r>
+        <w:t xml:space="preserve"> který závod má</w:t>
+      </w:r>
+      <w:r>
+        <w:t xml:space="preserve"> jelikož jsou na sobě v tomto ohledu závody naprosto nezávislé.</w:t>
+      </w:r>
+    </w:p>
+    <w:p>
+      <w:pPr>
+        <w:pStyle w:val="po3nadpisu"/>
+      </w:pPr>
+      <w:r>
+        <w:lastRenderedPageBreak/>
+        <w:t>Dále zde byla z datumů odebrána vlastnost nullable, protože každý závod musí mít začátek a konec.</w:t>
+      </w:r>
+    </w:p>
+    <w:p>
+      <w:pPr>
+        <w:pStyle w:val="Nadpis3"/>
+      </w:pPr>
+      <w:r>
+        <w:t xml:space="preserve">Tabulka </w:t>
+      </w:r>
+      <w:proofErr w:type="spellStart"/>
+      <w:r>
+        <w:t>zavody_kategorie</w:t>
+      </w:r>
+      <w:proofErr w:type="spellEnd"/>
+    </w:p>
+    <w:p>
+      <w:pPr>
+        <w:pStyle w:val="po3nadpisu"/>
+      </w:pPr>
+      <w:r>
+        <w:rPr>
+          <w:noProof/>
+        </w:rPr>
+        <w:drawing>
+          <wp:inline distT="0" distB="0" distL="0" distR="0" wp14:anchorId="570143EF" wp14:editId="66980110">
+            <wp:extent cx="3876675" cy="1143000"/>
+            <wp:effectExtent l="0" t="0" r="9525" b="0"/>
+            <wp:docPr id="29" name="Obrázek 29" descr="Obsah obrázku stůl&#10;&#10;Popis byl vytvořen automaticky"/>
+            <wp:cNvGraphicFramePr>
+              <a:graphicFrameLocks xmlns:a="http://schemas.openxmlformats.org/drawingml/2006/main" noChangeAspect="1"/>
+            </wp:cNvGraphicFramePr>
+            <a:graphic xmlns:a="http://schemas.openxmlformats.org/drawingml/2006/main">
+              <a:graphicData uri="http://schemas.openxmlformats.org/drawingml/2006/picture">
+                <pic:pic xmlns:pic="http://schemas.openxmlformats.org/drawingml/2006/picture">
+                  <pic:nvPicPr>
+                    <pic:cNvPr id="29" name="Obrázek 29" descr="Obsah obrázku stůl&#10;&#10;Popis byl vytvořen automaticky"/>
+                    <pic:cNvPicPr/>
+                  </pic:nvPicPr>
+                  <pic:blipFill>
+                    <a:blip r:embed="rId37"/>
+                    <a:stretch>
+                      <a:fillRect/>
+                    </a:stretch>
+                  </pic:blipFill>
+                  <pic:spPr>
+                    <a:xfrm>
+                      <a:off x="0" y="0"/>
+                      <a:ext cx="3876675" cy="1143000"/>
+                    </a:xfrm>
+                    <a:prstGeom prst="rect">
+                      <a:avLst/>
+                    </a:prstGeom>
+                  </pic:spPr>
+                </pic:pic>
+              </a:graphicData>
+            </a:graphic>
+          </wp:inline>
+        </w:drawing>
+      </w:r>
+    </w:p>
+    <w:p>
+      <w:pPr>
+        <w:pStyle w:val="po3nadpisu"/>
+      </w:pPr>
+      <w:r>
+        <w:t>Toto je nová tabulka vzniklá z dříve popsaných důvodů.</w:t>
+      </w:r>
+    </w:p>
+    <w:p>
+      <w:pPr>
+        <w:pStyle w:val="Nadpis3"/>
+      </w:pPr>
+      <w:r>
+        <w:lastRenderedPageBreak/>
+        <w:t xml:space="preserve">Tabulka </w:t>
+      </w:r>
+      <w:proofErr w:type="spellStart"/>
+      <w:r>
+        <w:t>zavvic</w:t>
+      </w:r>
+      <w:proofErr w:type="spellEnd"/>
+    </w:p>
+    <w:p>
+      <w:pPr>
+        <w:pStyle w:val="po3nadpisu"/>
+      </w:pPr>
+      <w:r>
+        <w:rPr>
+          <w:noProof/>
+        </w:rPr>
+        <w:drawing>
+          <wp:inline distT="0" distB="0" distL="0" distR="0" wp14:anchorId="5480000D" wp14:editId="4D8EE284">
+            <wp:extent cx="4467225" cy="7305675"/>
+            <wp:effectExtent l="0" t="0" r="9525" b="9525"/>
+            <wp:docPr id="26" name="Obrázek 26" descr="Obsah obrázku stůl&#10;&#10;Popis byl vytvořen automaticky"/>
+            <wp:cNvGraphicFramePr>
+              <a:graphicFrameLocks xmlns:a="http://schemas.openxmlformats.org/drawingml/2006/main" noChangeAspect="1"/>
+            </wp:cNvGraphicFramePr>
+            <a:graphic xmlns:a="http://schemas.openxmlformats.org/drawingml/2006/main">
+              <a:graphicData uri="http://schemas.openxmlformats.org/drawingml/2006/picture">
+                <pic:pic xmlns:pic="http://schemas.openxmlformats.org/drawingml/2006/picture">
+                  <pic:nvPicPr>
+                    <pic:cNvPr id="26" name="Obrázek 26" descr="Obsah obrázku stůl&#10;&#10;Popis byl vytvořen automaticky"/>
+                    <pic:cNvPicPr/>
+                  </pic:nvPicPr>
+                  <pic:blipFill>
+                    <a:blip r:embed="rId38"/>
+                    <a:stretch>
+                      <a:fillRect/>
+                    </a:stretch>
+                  </pic:blipFill>
+                  <pic:spPr>
+                    <a:xfrm>
+                      <a:off x="0" y="0"/>
+                      <a:ext cx="4467225" cy="7305675"/>
+                    </a:xfrm>
+                    <a:prstGeom prst="rect">
+                      <a:avLst/>
+                    </a:prstGeom>
+                  </pic:spPr>
+                </pic:pic>
+              </a:graphicData>
+            </a:graphic>
+          </wp:inline>
+        </w:drawing>
+      </w:r>
+    </w:p>
+    <w:p>
+      <w:pPr>
+        <w:pStyle w:val="po3nadpisu"/>
+      </w:pPr>
+      <w:r>
+        <w:t xml:space="preserve">Z této tabulky muselo být také odstraněno několik sloupců, a to ze stejného důvodu jako u tabulky závody. Tyto sloupce byli nahrazeny dvěma tabulkami, a to </w:t>
+      </w:r>
+      <w:proofErr w:type="spellStart"/>
+      <w:r>
+        <w:t>termin_zavvic</w:t>
+      </w:r>
+      <w:proofErr w:type="spellEnd"/>
+      <w:r>
+        <w:t xml:space="preserve"> a </w:t>
+      </w:r>
+      <w:proofErr w:type="spellStart"/>
+      <w:r>
+        <w:t>zavvic_termin_prihlasek</w:t>
+      </w:r>
+      <w:proofErr w:type="spellEnd"/>
+      <w:r>
+        <w:t xml:space="preserve">. V tabulce </w:t>
+      </w:r>
+      <w:proofErr w:type="spellStart"/>
+      <w:r>
+        <w:t>termin_zavvic</w:t>
+      </w:r>
+      <w:proofErr w:type="spellEnd"/>
+      <w:r>
+        <w:t xml:space="preserve"> jsou uloženy datumy a tagy jednotlivých datumů které nám určují </w:t>
+      </w:r>
+      <w:r>
+        <w:t xml:space="preserve">kolikáté kolo přihlášek je tento </w:t>
+      </w:r>
+      <w:r>
+        <w:lastRenderedPageBreak/>
+        <w:t xml:space="preserve">termín. To by šlo sice zjišťovat i automaticky, ale zatěžovalo by to výpočetní výkon a klient si také chce mezi těmito koly sám ručně přepínat. To v kolikátém kole právě přihlášky jsou se určuje podle sloupečku </w:t>
+      </w:r>
+      <w:proofErr w:type="spellStart"/>
+      <w:r>
+        <w:t>za_typ_kateg</w:t>
+      </w:r>
+      <w:proofErr w:type="spellEnd"/>
+      <w:r>
+        <w:t xml:space="preserve">, který si klient chce sám upravovat. </w:t>
+      </w:r>
+      <w:r>
+        <w:t>Z tohoto sloupečku poté vychází druhá tabulka, ve které jsou deklarovány kategorie, na které se může uživatel přihlásit, a ceny jednotlivých kategorií podle toho ve kterém kole termínů se přihlásíte. U těchto závodů to funguje tak, že čím dříve se přihlásíte, tím méně vás to bude stát.</w:t>
+      </w:r>
+    </w:p>
+    <w:p>
+      <w:pPr>
+        <w:pStyle w:val="Nadpis3"/>
+      </w:pPr>
+      <w:r>
+        <w:t xml:space="preserve">Tabulka </w:t>
+      </w:r>
+      <w:proofErr w:type="spellStart"/>
+      <w:r>
+        <w:t>termin_zavvic</w:t>
+      </w:r>
+      <w:proofErr w:type="spellEnd"/>
+    </w:p>
+    <w:p>
+      <w:pPr>
+        <w:pStyle w:val="po3nadpisu"/>
+      </w:pPr>
+      <w:r>
+        <w:rPr>
+          <w:noProof/>
+        </w:rPr>
+        <w:drawing>
+          <wp:inline distT="0" distB="0" distL="0" distR="0" wp14:anchorId="21FF976F" wp14:editId="65613239">
+            <wp:extent cx="3876675" cy="1143000"/>
+            <wp:effectExtent l="0" t="0" r="9525" b="0"/>
+            <wp:docPr id="30" name="Obrázek 30" descr="Obsah obrázku stůl&#10;&#10;Popis byl vytvořen automaticky"/>
+            <wp:cNvGraphicFramePr>
+              <a:graphicFrameLocks xmlns:a="http://schemas.openxmlformats.org/drawingml/2006/main" noChangeAspect="1"/>
+            </wp:cNvGraphicFramePr>
+            <a:graphic xmlns:a="http://schemas.openxmlformats.org/drawingml/2006/main">
+              <a:graphicData uri="http://schemas.openxmlformats.org/drawingml/2006/picture">
+                <pic:pic xmlns:pic="http://schemas.openxmlformats.org/drawingml/2006/picture">
+                  <pic:nvPicPr>
+                    <pic:cNvPr id="30" name="Obrázek 30" descr="Obsah obrázku stůl&#10;&#10;Popis byl vytvořen automaticky"/>
+                    <pic:cNvPicPr/>
+                  </pic:nvPicPr>
+                  <pic:blipFill>
+                    <a:blip r:embed="rId39"/>
+                    <a:stretch>
+                      <a:fillRect/>
+                    </a:stretch>
+                  </pic:blipFill>
+                  <pic:spPr>
+                    <a:xfrm>
+                      <a:off x="0" y="0"/>
+                      <a:ext cx="3876675" cy="1143000"/>
+                    </a:xfrm>
+                    <a:prstGeom prst="rect">
+                      <a:avLst/>
+                    </a:prstGeom>
+                  </pic:spPr>
+                </pic:pic>
+              </a:graphicData>
+            </a:graphic>
+          </wp:inline>
+        </w:drawing>
+      </w:r>
+    </w:p>
+    <w:p>
+      <w:pPr>
+        <w:pStyle w:val="po3nadpisu"/>
+      </w:pPr>
+      <w:r>
+        <w:t>Toto je nová tabulka vzniklá z dříve popsaných důvodů.</w:t>
+      </w:r>
+    </w:p>
+    <w:p>
+      <w:pPr>
+        <w:pStyle w:val="Nadpis3"/>
+      </w:pPr>
+      <w:r>
+        <w:t xml:space="preserve">Tabulka </w:t>
+      </w:r>
+      <w:proofErr w:type="spellStart"/>
+      <w:r>
+        <w:t>zavvic_termin_prihlasek</w:t>
+      </w:r>
+      <w:proofErr w:type="spellEnd"/>
+    </w:p>
+    <w:p>
+      <w:pPr>
+        <w:pStyle w:val="po3nadpisu"/>
+      </w:pPr>
+      <w:r>
+        <w:rPr>
+          <w:noProof/>
+        </w:rPr>
+        <w:drawing>
+          <wp:inline distT="0" distB="0" distL="0" distR="0" wp14:anchorId="27A1E4CA" wp14:editId="08D2F2B3">
+            <wp:extent cx="4200525" cy="1333500"/>
+            <wp:effectExtent l="0" t="0" r="9525" b="0"/>
+            <wp:docPr id="31" name="Obrázek 31" descr="Obsah obrázku text, stůl&#10;&#10;Popis byl vytvořen automaticky"/>
+            <wp:cNvGraphicFramePr>
+              <a:graphicFrameLocks xmlns:a="http://schemas.openxmlformats.org/drawingml/2006/main" noChangeAspect="1"/>
+            </wp:cNvGraphicFramePr>
+            <a:graphic xmlns:a="http://schemas.openxmlformats.org/drawingml/2006/main">
+              <a:graphicData uri="http://schemas.openxmlformats.org/drawingml/2006/picture">
+                <pic:pic xmlns:pic="http://schemas.openxmlformats.org/drawingml/2006/picture">
+                  <pic:nvPicPr>
+                    <pic:cNvPr id="31" name="Obrázek 31" descr="Obsah obrázku text, stůl&#10;&#10;Popis byl vytvořen automaticky"/>
+                    <pic:cNvPicPr/>
+                  </pic:nvPicPr>
+                  <pic:blipFill>
+                    <a:blip r:embed="rId40"/>
+                    <a:stretch>
+                      <a:fillRect/>
+                    </a:stretch>
+                  </pic:blipFill>
+                  <pic:spPr>
+                    <a:xfrm>
+                      <a:off x="0" y="0"/>
+                      <a:ext cx="4200525" cy="1333500"/>
+                    </a:xfrm>
+                    <a:prstGeom prst="rect">
+                      <a:avLst/>
+                    </a:prstGeom>
+                  </pic:spPr>
+                </pic:pic>
+              </a:graphicData>
+            </a:graphic>
+          </wp:inline>
+        </w:drawing>
+      </w:r>
+    </w:p>
+    <w:p>
+      <w:pPr>
+        <w:pStyle w:val="po3nadpisu"/>
+      </w:pPr>
+      <w:r>
+        <w:t>Toto je nová tabulka vzniklá z dříve popsaných důvodů.</w:t>
+      </w:r>
+    </w:p>
+    <w:p>
+      <w:pPr>
+        <w:pStyle w:val="Nadpis3"/>
+      </w:pPr>
+      <w:r>
+        <w:t xml:space="preserve">Tabulka </w:t>
+      </w:r>
+      <w:proofErr w:type="spellStart"/>
+      <w:r>
+        <w:t>zebprihl</w:t>
+      </w:r>
+      <w:proofErr w:type="spellEnd"/>
+    </w:p>
+    <w:p>
+      <w:pPr>
+        <w:pStyle w:val="po3nadpisu"/>
+      </w:pPr>
+      <w:r>
+        <w:rPr>
+          <w:noProof/>
+        </w:rPr>
+        <w:drawing>
+          <wp:inline distT="0" distB="0" distL="0" distR="0" wp14:anchorId="11C61A8C" wp14:editId="77F531B7">
+            <wp:extent cx="4057650" cy="1123950"/>
+            <wp:effectExtent l="0" t="0" r="0" b="0"/>
+            <wp:docPr id="27" name="Obrázek 27" descr="Obsah obrázku stůl&#10;&#10;Popis byl vytvořen automaticky"/>
+            <wp:cNvGraphicFramePr>
+              <a:graphicFrameLocks xmlns:a="http://schemas.openxmlformats.org/drawingml/2006/main" noChangeAspect="1"/>
+            </wp:cNvGraphicFramePr>
+            <a:graphic xmlns:a="http://schemas.openxmlformats.org/drawingml/2006/main">
+              <a:graphicData uri="http://schemas.openxmlformats.org/drawingml/2006/picture">
+                <pic:pic xmlns:pic="http://schemas.openxmlformats.org/drawingml/2006/picture">
+                  <pic:nvPicPr>
+                    <pic:cNvPr id="27" name="Obrázek 27" descr="Obsah obrázku stůl&#10;&#10;Popis byl vytvořen automaticky"/>
+                    <pic:cNvPicPr/>
+                  </pic:nvPicPr>
+                  <pic:blipFill>
+                    <a:blip r:embed="rId41"/>
+                    <a:stretch>
+                      <a:fillRect/>
+                    </a:stretch>
+                  </pic:blipFill>
+                  <pic:spPr>
+                    <a:xfrm>
+                      <a:off x="0" y="0"/>
+                      <a:ext cx="4057650" cy="1123950"/>
+                    </a:xfrm>
+                    <a:prstGeom prst="rect">
+                      <a:avLst/>
+                    </a:prstGeom>
+                  </pic:spPr>
+                </pic:pic>
+              </a:graphicData>
+            </a:graphic>
+          </wp:inline>
+        </w:drawing>
+      </w:r>
+    </w:p>
+    <w:p>
+      <w:pPr>
+        <w:pStyle w:val="po3nadpisu"/>
+      </w:pPr>
+      <w:r>
+        <w:t xml:space="preserve">Do této tabulky byl přidán sloupeček </w:t>
+      </w:r>
+      <w:proofErr w:type="spellStart"/>
+      <w:r>
+        <w:t>zp_id</w:t>
+      </w:r>
+      <w:proofErr w:type="spellEnd"/>
+      <w:r>
+        <w:t xml:space="preserve"> a byl nastaven jako primární klíč.</w:t>
+      </w:r>
+    </w:p>
+    <w:p>
+      <w:pPr>
+        <w:pStyle w:val="po3nadpisu"/>
+      </w:pPr>
+      <w:r>
+        <w:t xml:space="preserve">Ze sloupečků </w:t>
+      </w:r>
+      <w:proofErr w:type="spellStart"/>
+      <w:r>
+        <w:t>uz_id</w:t>
+      </w:r>
+      <w:proofErr w:type="spellEnd"/>
+      <w:r>
+        <w:t xml:space="preserve"> a </w:t>
+      </w:r>
+      <w:proofErr w:type="spellStart"/>
+      <w:r>
+        <w:t>ze_id</w:t>
+      </w:r>
+      <w:proofErr w:type="spellEnd"/>
+      <w:r>
+        <w:t xml:space="preserve"> byla odebrána vlastnost nullable, a naopak byl na tyto sloupečky přidán cizí klíč odkazující na tabulky uživatelé a žebříček.</w:t>
+      </w:r>
+    </w:p>
+    <w:p>
+      <w:pPr>
+        <w:pStyle w:val="po3nadpisu"/>
+      </w:pPr>
+      <w:r>
+        <w:lastRenderedPageBreak/>
+        <w:t xml:space="preserve">A sloupeček </w:t>
+      </w:r>
+      <w:proofErr w:type="spellStart"/>
+      <w:r>
+        <w:t>zp_prijmeni</w:t>
+      </w:r>
+      <w:proofErr w:type="spellEnd"/>
+      <w:r>
+        <w:t xml:space="preserve"> byl odebrán, protože přímení je uloženo právě v tabulce uživatelé.</w:t>
+      </w:r>
+    </w:p>
+    <w:p>
+      <w:pPr>
+        <w:pStyle w:val="Nadpis3"/>
+      </w:pPr>
+      <w:r>
+        <w:t xml:space="preserve">Tabulka </w:t>
+      </w:r>
+      <w:proofErr w:type="spellStart"/>
+      <w:r>
+        <w:t>zebricek</w:t>
+      </w:r>
+      <w:proofErr w:type="spellEnd"/>
+    </w:p>
+    <w:p>
+      <w:pPr>
+        <w:pStyle w:val="po3nadpisu"/>
+      </w:pPr>
+      <w:r>
+        <w:rPr>
+          <w:noProof/>
+        </w:rPr>
+        <w:drawing>
+          <wp:inline distT="0" distB="0" distL="0" distR="0" wp14:anchorId="6C316CBE" wp14:editId="3F2596A8">
+            <wp:extent cx="3857625" cy="1352550"/>
+            <wp:effectExtent l="0" t="0" r="9525" b="0"/>
+            <wp:docPr id="28" name="Obrázek 28" descr="Obsah obrázku text&#10;&#10;Popis byl vytvořen automaticky"/>
+            <wp:cNvGraphicFramePr>
+              <a:graphicFrameLocks xmlns:a="http://schemas.openxmlformats.org/drawingml/2006/main" noChangeAspect="1"/>
+            </wp:cNvGraphicFramePr>
+            <a:graphic xmlns:a="http://schemas.openxmlformats.org/drawingml/2006/main">
+              <a:graphicData uri="http://schemas.openxmlformats.org/drawingml/2006/picture">
+                <pic:pic xmlns:pic="http://schemas.openxmlformats.org/drawingml/2006/picture">
+                  <pic:nvPicPr>
+                    <pic:cNvPr id="28" name="Obrázek 28" descr="Obsah obrázku text&#10;&#10;Popis byl vytvořen automaticky"/>
+                    <pic:cNvPicPr/>
+                  </pic:nvPicPr>
+                  <pic:blipFill>
+                    <a:blip r:embed="rId42"/>
+                    <a:stretch>
+                      <a:fillRect/>
+                    </a:stretch>
+                  </pic:blipFill>
+                  <pic:spPr>
+                    <a:xfrm>
+                      <a:off x="0" y="0"/>
+                      <a:ext cx="3857625" cy="1352550"/>
+                    </a:xfrm>
+                    <a:prstGeom prst="rect">
+                      <a:avLst/>
+                    </a:prstGeom>
+                  </pic:spPr>
+                </pic:pic>
+              </a:graphicData>
+            </a:graphic>
+          </wp:inline>
+        </w:drawing>
+      </w:r>
+    </w:p>
+    <w:p>
+      <w:pPr>
+        <w:pStyle w:val="po3nadpisu"/>
+      </w:pPr>
+      <w:r>
+        <w:t>V této tabulce byla pouze odebrána ze sloupečku datum možnost nullable.</w:t>
+      </w:r>
     </w:p>
     <w:sectPr>
-      <w:footerReference w:type="default" r:id="rId9"/>
+      <w:footerReference w:type="default" r:id="rId43"/>
       <w:pgSz w:w="11906" w:h="16838"/>
       <w:pgMar w:top="1418" w:right="1701" w:bottom="1701" w:left="1418" w:header="709" w:footer="709" w:gutter="0"/>
       <w:pgNumType w:start="7"/>
@@ -3401,7 +6754,7 @@
     <w:link w:val="po2nadpisuChar"/>
     <w:autoRedefine/>
     <w:qFormat/>
-    <w:rsid w:val="00A45798"/>
+    <w:rsid w:val="009644BD"/>
     <w:pPr>
       <w:ind w:left="425"/>
     </w:pPr>
@@ -3422,7 +6775,7 @@
     <w:link w:val="po3nadpisuChar"/>
     <w:autoRedefine/>
     <w:qFormat/>
-    <w:rsid w:val="009A3A4D"/>
+    <w:rsid w:val="003D306A"/>
     <w:pPr>
       <w:ind w:left="709"/>
     </w:pPr>
@@ -3431,8 +6784,10 @@
     <w:name w:val="po 2 nadpisu Char"/>
     <w:basedOn w:val="po1nadpisuChar"/>
     <w:link w:val="po2nadpisu"/>
-    <w:rsid w:val="00A45798"/>
+    <w:rsid w:val="009644BD"/>
     <w:rPr>
+      <w:rFonts w:ascii="Times New Roman" w:hAnsi="Times New Roman"/>
+      <w:sz w:val="24"/>
       <w:szCs w:val="22"/>
       <w:lang w:bidi="ar-SA"/>
     </w:rPr>
@@ -3456,7 +6811,7 @@
     <w:name w:val="po 3 nadpisu Char"/>
     <w:basedOn w:val="Standardnpsmoodstavce"/>
     <w:link w:val="po3nadpisu"/>
-    <w:rsid w:val="009A3A4D"/>
+    <w:rsid w:val="003D306A"/>
     <w:rPr>
       <w:rFonts w:ascii="Times New Roman" w:hAnsi="Times New Roman"/>
       <w:sz w:val="24"/>
@@ -3548,6 +6903,18 @@
     <w:rPr>
       <w:color w:val="605E5C"/>
       <w:shd w:val="clear" w:color="auto" w:fill="E1DFDD"/>
+    </w:rPr>
+  </w:style>
+  <w:style w:type="character" w:styleId="Sledovanodkaz">
+    <w:name w:val="FollowedHyperlink"/>
+    <w:basedOn w:val="Standardnpsmoodstavce"/>
+    <w:uiPriority w:val="99"/>
+    <w:semiHidden/>
+    <w:unhideWhenUsed/>
+    <w:rsid w:val="00041231"/>
+    <w:rPr>
+      <w:color w:val="954F72" w:themeColor="followedHyperlink"/>
+      <w:u w:val="single"/>
     </w:rPr>
   </w:style>
 </w:styles>

</xml_diff>